<commit_message>
added functionality: category + store + product + order
</commit_message>
<xml_diff>
--- a/ese2021-project-scaffolding/deliverables/exercise 4/CRC_cards.docx
+++ b/ese2021-project-scaffolding/deliverables/exercise 4/CRC_cards.docx
@@ -1,6 +1,6 @@
 
 <file path=word/document.xml><?xml version="1.0" encoding="utf-8"?>
-<w:document xmlns:wpc="http://schemas.microsoft.com/office/word/2010/wordprocessingCanvas" xmlns:cx="http://schemas.microsoft.com/office/drawing/2014/chartex" xmlns:cx1="http://schemas.microsoft.com/office/drawing/2015/9/8/chartex" xmlns:cx2="http://schemas.microsoft.com/office/drawing/2015/10/21/chartex" xmlns:cx3="http://schemas.microsoft.com/office/drawing/2016/5/9/chartex" xmlns:cx4="http://schemas.microsoft.com/office/drawing/2016/5/10/chartex" xmlns:cx5="http://schemas.microsoft.com/office/drawing/2016/5/11/chartex" xmlns:cx6="http://schemas.microsoft.com/office/drawing/2016/5/12/chartex" xmlns:cx7="http://schemas.microsoft.com/office/drawing/2016/5/13/chartex" xmlns:cx8="http://schemas.microsoft.com/office/drawing/2016/5/14/chartex" xmlns:mc="http://schemas.openxmlformats.org/markup-compatibility/2006" xmlns:aink="http://schemas.microsoft.com/office/drawing/2016/ink" xmlns:am3d="http://schemas.microsoft.com/office/drawing/2017/model3d" xmlns:o="urn:schemas-microsoft-com:office:office" xmlns:r="http://schemas.openxmlformats.org/officeDocument/2006/relationships" xmlns:m="http://schemas.openxmlformats.org/officeDocument/2006/math" xmlns:v="urn:schemas-microsoft-com:vml" xmlns:wp14="http://schemas.microsoft.com/office/word/2010/wordprocessingDrawing" xmlns:wp="http://schemas.openxmlformats.org/drawingml/2006/wordprocessingDrawing" xmlns:w10="urn:schemas-microsoft-com:office:word" xmlns:w="http://schemas.openxmlformats.org/wordprocessingml/2006/main" xmlns:w14="http://schemas.microsoft.com/office/word/2010/wordml" xmlns:w15="http://schemas.microsoft.com/office/word/2012/wordml" xmlns:w16cex="http://schemas.microsoft.com/office/word/2018/wordml/cex" xmlns:w16cid="http://schemas.microsoft.com/office/word/2016/wordml/cid" xmlns:w16="http://schemas.microsoft.com/office/word/2018/wordml" xmlns:w16sdtdh="http://schemas.microsoft.com/office/word/2020/wordml/sdtdatahash" xmlns:w16se="http://schemas.microsoft.com/office/word/2015/wordml/symex" xmlns:wpg="http://schemas.microsoft.com/office/word/2010/wordprocessingGroup" xmlns:wpi="http://schemas.microsoft.com/office/word/2010/wordprocessingInk" xmlns:wne="http://schemas.microsoft.com/office/word/2006/wordml" xmlns:wps="http://schemas.microsoft.com/office/word/2010/wordprocessingShape" mc:Ignorable="w14 w15 w16se w16cid w16 w16cex w16sdtdh wp14">
+<w:document xmlns:wpc="http://schemas.microsoft.com/office/word/2010/wordprocessingCanvas" xmlns:cx="http://schemas.microsoft.com/office/drawing/2014/chartex" xmlns:cx1="http://schemas.microsoft.com/office/drawing/2015/9/8/chartex" xmlns:cx2="http://schemas.microsoft.com/office/drawing/2015/10/21/chartex" xmlns:cx3="http://schemas.microsoft.com/office/drawing/2016/5/9/chartex" xmlns:cx4="http://schemas.microsoft.com/office/drawing/2016/5/10/chartex" xmlns:cx5="http://schemas.microsoft.com/office/drawing/2016/5/11/chartex" xmlns:cx6="http://schemas.microsoft.com/office/drawing/2016/5/12/chartex" xmlns:cx7="http://schemas.microsoft.com/office/drawing/2016/5/13/chartex" xmlns:cx8="http://schemas.microsoft.com/office/drawing/2016/5/14/chartex" xmlns:mc="http://schemas.openxmlformats.org/markup-compatibility/2006" xmlns:aink="http://schemas.microsoft.com/office/drawing/2016/ink" xmlns:am3d="http://schemas.microsoft.com/office/drawing/2017/model3d" xmlns:o="urn:schemas-microsoft-com:office:office" xmlns:r="http://schemas.openxmlformats.org/officeDocument/2006/relationships" xmlns:m="http://schemas.openxmlformats.org/officeDocument/2006/math" xmlns:v="urn:schemas-microsoft-com:vml" xmlns:wp14="http://schemas.microsoft.com/office/word/2010/wordprocessingDrawing" xmlns:wp="http://schemas.openxmlformats.org/drawingml/2006/wordprocessingDrawing" xmlns:w10="urn:schemas-microsoft-com:office:word" xmlns:w="http://schemas.openxmlformats.org/wordprocessingml/2006/main" xmlns:w14="http://schemas.microsoft.com/office/word/2010/wordml" xmlns:w15="http://schemas.microsoft.com/office/word/2012/wordml" xmlns:w16cex="http://schemas.microsoft.com/office/word/2018/wordml/cex" xmlns:w16cid="http://schemas.microsoft.com/office/word/2016/wordml/cid" xmlns:w16="http://schemas.microsoft.com/office/word/2018/wordml" xmlns:w16se="http://schemas.microsoft.com/office/word/2015/wordml/symex" xmlns:wpg="http://schemas.microsoft.com/office/word/2010/wordprocessingGroup" xmlns:wpi="http://schemas.microsoft.com/office/word/2010/wordprocessingInk" xmlns:wne="http://schemas.microsoft.com/office/word/2006/wordml" xmlns:wps="http://schemas.microsoft.com/office/word/2010/wordprocessingShape" mc:Ignorable="w14 w15 w16se w16cid w16 w16cex wp14">
   <w:body>
     <w:p>
       <w:pPr>
@@ -10,6 +10,7 @@
           <w:color w:val="24292F"/>
           <w:sz w:val="24"/>
           <w:szCs w:val="24"/>
+          <w:lang w:val="en-US"/>
         </w:rPr>
       </w:pPr>
       <w:r>
@@ -18,6 +19,7 @@
           <w:color w:val="24292F"/>
           <w:sz w:val="24"/>
           <w:szCs w:val="24"/>
+          <w:lang w:val="en-US"/>
         </w:rPr>
         <w:t>CRC Cards</w:t>
       </w:r>
@@ -27,6 +29,7 @@
         <w:rPr>
           <w:b/>
           <w:color w:val="24292F"/>
+          <w:lang w:val="en-US"/>
         </w:rPr>
       </w:pPr>
     </w:p>
@@ -74,42 +77,64 @@
               <w:spacing w:line="240" w:lineRule="auto"/>
               <w:rPr>
                 <w:color w:val="24292F"/>
-              </w:rPr>
-            </w:pPr>
-            <w:r>
-              <w:rPr>
-                <w:b/>
-                <w:color w:val="24292F"/>
+                <w:lang w:val="en-US"/>
+              </w:rPr>
+            </w:pPr>
+            <w:r>
+              <w:rPr>
+                <w:b/>
+                <w:color w:val="24292F"/>
+                <w:lang w:val="en-US"/>
               </w:rPr>
               <w:t>Class name:</w:t>
             </w:r>
             <w:r>
               <w:rPr>
                 <w:color w:val="24292F"/>
-              </w:rPr>
-              <w:t xml:space="preserve"> AppComponent</w:t>
-            </w:r>
-          </w:p>
-          <w:p>
-            <w:pPr>
-              <w:widowControl w:val="0"/>
-              <w:spacing w:line="240" w:lineRule="auto"/>
-              <w:rPr>
-                <w:color w:val="24292F"/>
-              </w:rPr>
-            </w:pPr>
-            <w:r>
-              <w:rPr>
-                <w:b/>
-                <w:color w:val="24292F"/>
+                <w:lang w:val="en-US"/>
+              </w:rPr>
+              <w:t xml:space="preserve"> </w:t>
+            </w:r>
+            <w:proofErr w:type="spellStart"/>
+            <w:r>
+              <w:rPr>
+                <w:color w:val="24292F"/>
+                <w:lang w:val="en-US"/>
+              </w:rPr>
+              <w:t>AppComponent</w:t>
+            </w:r>
+            <w:proofErr w:type="spellEnd"/>
+          </w:p>
+          <w:p>
+            <w:pPr>
+              <w:widowControl w:val="0"/>
+              <w:spacing w:line="240" w:lineRule="auto"/>
+              <w:rPr>
+                <w:color w:val="24292F"/>
+                <w:lang w:val="en-US"/>
+              </w:rPr>
+            </w:pPr>
+            <w:r>
+              <w:rPr>
+                <w:b/>
+                <w:color w:val="24292F"/>
+                <w:lang w:val="en-US"/>
               </w:rPr>
               <w:t xml:space="preserve">Description: </w:t>
             </w:r>
             <w:r>
               <w:rPr>
                 <w:color w:val="24292F"/>
-              </w:rPr>
-              <w:t>Verify user credentials and login</w:t>
+                <w:lang w:val="en-US"/>
+              </w:rPr>
+              <w:t xml:space="preserve">Verify user </w:t>
+            </w:r>
+            <w:r>
+              <w:rPr>
+                <w:color w:val="24292F"/>
+                <w:lang w:val="en-US"/>
+              </w:rPr>
+              <w:t>and manage the layout of the page</w:t>
             </w:r>
           </w:p>
         </w:tc>
@@ -137,12 +162,14 @@
               <w:rPr>
                 <w:b/>
                 <w:color w:val="24292F"/>
-              </w:rPr>
-            </w:pPr>
-            <w:r>
-              <w:rPr>
-                <w:b/>
-                <w:color w:val="24292F"/>
+                <w:lang w:val="en-US"/>
+              </w:rPr>
+            </w:pPr>
+            <w:r>
+              <w:rPr>
+                <w:b/>
+                <w:color w:val="24292F"/>
+                <w:lang w:val="en-US"/>
               </w:rPr>
               <w:t xml:space="preserve">Responsibilities  </w:t>
             </w:r>
@@ -153,29 +180,37 @@
               <w:spacing w:line="240" w:lineRule="auto"/>
               <w:rPr>
                 <w:color w:val="24292F"/>
-              </w:rPr>
-            </w:pPr>
-            <w:r>
-              <w:rPr>
-                <w:color w:val="24292F"/>
+                <w:lang w:val="en-US"/>
+              </w:rPr>
+            </w:pPr>
+            <w:proofErr w:type="spellStart"/>
+            <w:r>
+              <w:rPr>
+                <w:color w:val="24292F"/>
+                <w:lang w:val="en-US"/>
               </w:rPr>
               <w:t>verifyToken</w:t>
             </w:r>
-          </w:p>
-          <w:p>
-            <w:pPr>
-              <w:widowControl w:val="0"/>
-              <w:spacing w:line="240" w:lineRule="auto"/>
-              <w:rPr>
-                <w:color w:val="24292F"/>
-              </w:rPr>
-            </w:pPr>
-            <w:r>
-              <w:rPr>
-                <w:color w:val="24292F"/>
+            <w:proofErr w:type="spellEnd"/>
+          </w:p>
+          <w:p>
+            <w:pPr>
+              <w:widowControl w:val="0"/>
+              <w:spacing w:line="240" w:lineRule="auto"/>
+              <w:rPr>
+                <w:color w:val="24292F"/>
+                <w:lang w:val="en-US"/>
+              </w:rPr>
+            </w:pPr>
+            <w:proofErr w:type="spellStart"/>
+            <w:r>
+              <w:rPr>
+                <w:color w:val="24292F"/>
+                <w:lang w:val="en-US"/>
               </w:rPr>
               <w:t>verifyPassword</w:t>
             </w:r>
+            <w:proofErr w:type="spellEnd"/>
           </w:p>
           <w:p>
             <w:pPr>
@@ -184,49 +219,77 @@
               <w:rPr>
                 <w:color w:val="24292F"/>
                 <w:highlight w:val="white"/>
-              </w:rPr>
-            </w:pPr>
+                <w:lang w:val="en-US"/>
+              </w:rPr>
+            </w:pPr>
+            <w:proofErr w:type="spellStart"/>
             <w:r>
               <w:rPr>
                 <w:color w:val="24292F"/>
                 <w:highlight w:val="white"/>
-              </w:rPr>
-              <w:t xml:space="preserve">loginResponse </w:t>
-            </w:r>
-          </w:p>
-          <w:p>
-            <w:pPr>
-              <w:widowControl w:val="0"/>
-              <w:spacing w:line="240" w:lineRule="auto"/>
+                <w:lang w:val="en-US"/>
+              </w:rPr>
+              <w:t>loginResponse</w:t>
+            </w:r>
+            <w:proofErr w:type="spellEnd"/>
+            <w:r>
               <w:rPr>
                 <w:color w:val="24292F"/>
                 <w:highlight w:val="white"/>
-              </w:rPr>
-            </w:pPr>
-            <w:r>
+                <w:lang w:val="en-US"/>
+              </w:rPr>
+              <w:t xml:space="preserve"> </w:t>
+            </w:r>
+          </w:p>
+          <w:p>
+            <w:pPr>
+              <w:widowControl w:val="0"/>
+              <w:spacing w:line="240" w:lineRule="auto"/>
               <w:rPr>
                 <w:color w:val="24292F"/>
                 <w:highlight w:val="white"/>
-              </w:rPr>
-              <w:t xml:space="preserve">loginRequest </w:t>
-            </w:r>
-          </w:p>
-          <w:p>
-            <w:pPr>
-              <w:widowControl w:val="0"/>
-              <w:spacing w:line="240" w:lineRule="auto"/>
+                <w:lang w:val="en-US"/>
+              </w:rPr>
+            </w:pPr>
+            <w:proofErr w:type="spellStart"/>
+            <w:r>
               <w:rPr>
                 <w:color w:val="24292F"/>
                 <w:highlight w:val="white"/>
-              </w:rPr>
-            </w:pPr>
+                <w:lang w:val="en-US"/>
+              </w:rPr>
+              <w:t>loginRequest</w:t>
+            </w:r>
+            <w:proofErr w:type="spellEnd"/>
             <w:r>
               <w:rPr>
                 <w:color w:val="24292F"/>
                 <w:highlight w:val="white"/>
+                <w:lang w:val="en-US"/>
+              </w:rPr>
+              <w:t xml:space="preserve"> </w:t>
+            </w:r>
+          </w:p>
+          <w:p>
+            <w:pPr>
+              <w:widowControl w:val="0"/>
+              <w:spacing w:line="240" w:lineRule="auto"/>
+              <w:rPr>
+                <w:color w:val="24292F"/>
+                <w:highlight w:val="white"/>
+                <w:lang w:val="en-US"/>
+              </w:rPr>
+            </w:pPr>
+            <w:proofErr w:type="spellStart"/>
+            <w:r>
+              <w:rPr>
+                <w:color w:val="24292F"/>
+                <w:highlight w:val="white"/>
+                <w:lang w:val="en-US"/>
               </w:rPr>
               <w:t>checkUserStatus</w:t>
             </w:r>
+            <w:proofErr w:type="spellEnd"/>
           </w:p>
         </w:tc>
         <w:tc>
@@ -245,29 +308,56 @@
               <w:widowControl w:val="0"/>
               <w:spacing w:line="240" w:lineRule="auto"/>
               <w:rPr>
-                <w:b/>
-                <w:color w:val="24292F"/>
-              </w:rPr>
-            </w:pPr>
-            <w:r>
-              <w:rPr>
-                <w:b/>
-                <w:color w:val="24292F"/>
+                <w:color w:val="24292F"/>
+                <w:lang w:val="en-US"/>
+              </w:rPr>
+            </w:pPr>
+            <w:r>
+              <w:rPr>
+                <w:b/>
+                <w:color w:val="24292F"/>
+                <w:lang w:val="en-US"/>
               </w:rPr>
               <w:t>Collaborators</w:t>
             </w:r>
-          </w:p>
-          <w:p>
-            <w:pPr>
-              <w:widowControl w:val="0"/>
-              <w:spacing w:line="240" w:lineRule="auto"/>
-              <w:rPr>
-                <w:color w:val="24292F"/>
-              </w:rPr>
-            </w:pPr>
-            <w:r>
-              <w:rPr>
-                <w:color w:val="24292F"/>
+            <w:r>
+              <w:rPr>
+                <w:color w:val="24292F"/>
+                <w:lang w:val="en-US"/>
+              </w:rPr>
+              <w:t xml:space="preserve"> </w:t>
+            </w:r>
+          </w:p>
+          <w:p>
+            <w:pPr>
+              <w:widowControl w:val="0"/>
+              <w:spacing w:line="240" w:lineRule="auto"/>
+              <w:rPr>
+                <w:color w:val="24292F"/>
+                <w:lang w:val="en-US"/>
+              </w:rPr>
+            </w:pPr>
+            <w:r>
+              <w:rPr>
+                <w:color w:val="24292F"/>
+                <w:lang w:val="en-US"/>
+              </w:rPr>
+              <w:t>Components</w:t>
+            </w:r>
+          </w:p>
+          <w:p>
+            <w:pPr>
+              <w:widowControl w:val="0"/>
+              <w:spacing w:line="240" w:lineRule="auto"/>
+              <w:rPr>
+                <w:color w:val="24292F"/>
+                <w:lang w:val="en-US"/>
+              </w:rPr>
+            </w:pPr>
+            <w:r>
+              <w:rPr>
+                <w:color w:val="24292F"/>
+                <w:lang w:val="en-US"/>
               </w:rPr>
               <w:t>User</w:t>
             </w:r>
@@ -278,6 +368,7 @@
               <w:spacing w:line="240" w:lineRule="auto"/>
               <w:rPr>
                 <w:color w:val="24292F"/>
+                <w:lang w:val="en-US"/>
               </w:rPr>
             </w:pPr>
           </w:p>
@@ -289,14 +380,377 @@
         <w:rPr>
           <w:b/>
           <w:color w:val="24292F"/>
-        </w:rPr>
-      </w:pPr>
-    </w:p>
-    <w:p>
-      <w:pPr>
-        <w:rPr>
-          <w:b/>
-          <w:color w:val="24292F"/>
+          <w:lang w:val="en-US"/>
+        </w:rPr>
+      </w:pPr>
+    </w:p>
+    <w:p>
+      <w:pPr>
+        <w:rPr>
+          <w:b/>
+          <w:color w:val="24292F"/>
+          <w:lang w:val="en-US"/>
+        </w:rPr>
+      </w:pPr>
+    </w:p>
+    <w:tbl>
+      <w:tblPr>
+        <w:tblW w:w="7485" w:type="dxa"/>
+        <w:jc w:val="center"/>
+        <w:tblBorders>
+          <w:top w:val="single" w:sz="8" w:space="0" w:color="000000"/>
+          <w:left w:val="single" w:sz="8" w:space="0" w:color="000000"/>
+          <w:bottom w:val="single" w:sz="8" w:space="0" w:color="000000"/>
+          <w:right w:val="single" w:sz="8" w:space="0" w:color="000000"/>
+          <w:insideH w:val="single" w:sz="8" w:space="0" w:color="000000"/>
+          <w:insideV w:val="single" w:sz="8" w:space="0" w:color="000000"/>
+        </w:tblBorders>
+        <w:tblLayout w:type="fixed"/>
+        <w:tblLook w:val="0600" w:firstRow="0" w:lastRow="0" w:firstColumn="0" w:lastColumn="0" w:noHBand="1" w:noVBand="1"/>
+      </w:tblPr>
+      <w:tblGrid>
+        <w:gridCol w:w="3795"/>
+        <w:gridCol w:w="3690"/>
+      </w:tblGrid>
+      <w:tr>
+        <w:trPr>
+          <w:trHeight w:val="440"/>
+          <w:jc w:val="center"/>
+        </w:trPr>
+        <w:tc>
+          <w:tcPr>
+            <w:tcW w:w="7485" w:type="dxa"/>
+            <w:gridSpan w:val="2"/>
+            <w:shd w:val="clear" w:color="auto" w:fill="auto"/>
+            <w:tcMar>
+              <w:top w:w="100" w:type="dxa"/>
+              <w:left w:w="100" w:type="dxa"/>
+              <w:bottom w:w="100" w:type="dxa"/>
+              <w:right w:w="100" w:type="dxa"/>
+            </w:tcMar>
+          </w:tcPr>
+          <w:p>
+            <w:pPr>
+              <w:widowControl w:val="0"/>
+              <w:spacing w:line="240" w:lineRule="auto"/>
+              <w:rPr>
+                <w:color w:val="24292F"/>
+                <w:lang w:val="en-US"/>
+              </w:rPr>
+            </w:pPr>
+            <w:r>
+              <w:rPr>
+                <w:b/>
+                <w:color w:val="24292F"/>
+                <w:lang w:val="en-US"/>
+              </w:rPr>
+              <w:t>Class name:</w:t>
+            </w:r>
+            <w:r>
+              <w:rPr>
+                <w:color w:val="24292F"/>
+                <w:lang w:val="en-US"/>
+              </w:rPr>
+              <w:t xml:space="preserve"> </w:t>
+            </w:r>
+            <w:proofErr w:type="spellStart"/>
+            <w:r>
+              <w:rPr>
+                <w:color w:val="24292F"/>
+                <w:lang w:val="en-US"/>
+              </w:rPr>
+              <w:t>User</w:t>
+            </w:r>
+            <w:r>
+              <w:rPr>
+                <w:color w:val="24292F"/>
+                <w:lang w:val="en-US"/>
+              </w:rPr>
+              <w:t>Component</w:t>
+            </w:r>
+            <w:proofErr w:type="spellEnd"/>
+          </w:p>
+          <w:p>
+            <w:pPr>
+              <w:widowControl w:val="0"/>
+              <w:spacing w:line="240" w:lineRule="auto"/>
+              <w:rPr>
+                <w:color w:val="24292F"/>
+                <w:lang w:val="en-US"/>
+              </w:rPr>
+            </w:pPr>
+            <w:r>
+              <w:rPr>
+                <w:b/>
+                <w:color w:val="24292F"/>
+                <w:lang w:val="en-US"/>
+              </w:rPr>
+              <w:t>Description:</w:t>
+            </w:r>
+            <w:r>
+              <w:rPr>
+                <w:color w:val="24292F"/>
+                <w:lang w:val="en-US"/>
+              </w:rPr>
+              <w:t xml:space="preserve"> </w:t>
+            </w:r>
+            <w:r>
+              <w:rPr>
+                <w:color w:val="24292F"/>
+                <w:lang w:val="en-US"/>
+              </w:rPr>
+              <w:t>Component of the app to manage the user</w:t>
+            </w:r>
+          </w:p>
+        </w:tc>
+      </w:tr>
+      <w:tr>
+        <w:trPr>
+          <w:trHeight w:val="1875"/>
+          <w:jc w:val="center"/>
+        </w:trPr>
+        <w:tc>
+          <w:tcPr>
+            <w:tcW w:w="3795" w:type="dxa"/>
+            <w:shd w:val="clear" w:color="auto" w:fill="auto"/>
+            <w:tcMar>
+              <w:top w:w="100" w:type="dxa"/>
+              <w:left w:w="100" w:type="dxa"/>
+              <w:bottom w:w="100" w:type="dxa"/>
+              <w:right w:w="100" w:type="dxa"/>
+            </w:tcMar>
+          </w:tcPr>
+          <w:p>
+            <w:pPr>
+              <w:widowControl w:val="0"/>
+              <w:spacing w:line="240" w:lineRule="auto"/>
+              <w:rPr>
+                <w:b/>
+                <w:color w:val="24292F"/>
+                <w:lang w:val="en-US"/>
+              </w:rPr>
+            </w:pPr>
+            <w:r>
+              <w:rPr>
+                <w:b/>
+                <w:color w:val="24292F"/>
+                <w:lang w:val="en-US"/>
+              </w:rPr>
+              <w:t xml:space="preserve">Responsibilities </w:t>
+            </w:r>
+          </w:p>
+          <w:p>
+            <w:pPr>
+              <w:widowControl w:val="0"/>
+              <w:spacing w:line="240" w:lineRule="auto"/>
+              <w:rPr>
+                <w:color w:val="24292F"/>
+                <w:lang w:val="en-US"/>
+              </w:rPr>
+            </w:pPr>
+            <w:r>
+              <w:rPr>
+                <w:color w:val="24292F"/>
+                <w:lang w:val="en-US"/>
+              </w:rPr>
+              <w:t>Check Data Input</w:t>
+            </w:r>
+          </w:p>
+          <w:p>
+            <w:pPr>
+              <w:widowControl w:val="0"/>
+              <w:spacing w:line="240" w:lineRule="auto"/>
+              <w:rPr>
+                <w:color w:val="24292F"/>
+                <w:lang w:val="en-US"/>
+              </w:rPr>
+            </w:pPr>
+            <w:r>
+              <w:rPr>
+                <w:color w:val="24292F"/>
+                <w:lang w:val="en-US"/>
+              </w:rPr>
+              <w:t>Provide feedback</w:t>
+            </w:r>
+          </w:p>
+          <w:p>
+            <w:pPr>
+              <w:widowControl w:val="0"/>
+              <w:spacing w:line="240" w:lineRule="auto"/>
+              <w:rPr>
+                <w:color w:val="24292F"/>
+                <w:lang w:val="en-US"/>
+              </w:rPr>
+            </w:pPr>
+            <w:r>
+              <w:rPr>
+                <w:color w:val="24292F"/>
+                <w:lang w:val="en-US"/>
+              </w:rPr>
+              <w:t>User</w:t>
+            </w:r>
+          </w:p>
+          <w:p>
+            <w:pPr>
+              <w:widowControl w:val="0"/>
+              <w:spacing w:line="240" w:lineRule="auto"/>
+              <w:rPr>
+                <w:color w:val="24292F"/>
+                <w:lang w:val="en-US"/>
+              </w:rPr>
+            </w:pPr>
+            <w:r>
+              <w:rPr>
+                <w:color w:val="24292F"/>
+                <w:lang w:val="en-US"/>
+              </w:rPr>
+              <w:t>Create, log in, get &amp; set User</w:t>
+            </w:r>
+          </w:p>
+          <w:p>
+            <w:pPr>
+              <w:widowControl w:val="0"/>
+              <w:spacing w:line="240" w:lineRule="auto"/>
+              <w:rPr>
+                <w:color w:val="24292F"/>
+                <w:highlight w:val="white"/>
+                <w:lang w:val="en-US"/>
+              </w:rPr>
+            </w:pPr>
+            <w:r>
+              <w:rPr>
+                <w:color w:val="24292F"/>
+                <w:highlight w:val="white"/>
+                <w:lang w:val="en-US"/>
+              </w:rPr>
+              <w:t>Check Admin</w:t>
+            </w:r>
+          </w:p>
+          <w:p>
+            <w:pPr>
+              <w:widowControl w:val="0"/>
+              <w:spacing w:line="240" w:lineRule="auto"/>
+              <w:rPr>
+                <w:color w:val="24292F"/>
+                <w:highlight w:val="white"/>
+                <w:lang w:val="en-US"/>
+              </w:rPr>
+            </w:pPr>
+          </w:p>
+        </w:tc>
+        <w:tc>
+          <w:tcPr>
+            <w:tcW w:w="3690" w:type="dxa"/>
+            <w:shd w:val="clear" w:color="auto" w:fill="auto"/>
+            <w:tcMar>
+              <w:top w:w="100" w:type="dxa"/>
+              <w:left w:w="100" w:type="dxa"/>
+              <w:bottom w:w="100" w:type="dxa"/>
+              <w:right w:w="100" w:type="dxa"/>
+            </w:tcMar>
+          </w:tcPr>
+          <w:p>
+            <w:pPr>
+              <w:widowControl w:val="0"/>
+              <w:spacing w:line="240" w:lineRule="auto"/>
+              <w:rPr>
+                <w:b/>
+                <w:color w:val="24292F"/>
+                <w:lang w:val="en-US"/>
+              </w:rPr>
+            </w:pPr>
+            <w:r>
+              <w:rPr>
+                <w:b/>
+                <w:color w:val="24292F"/>
+                <w:lang w:val="en-US"/>
+              </w:rPr>
+              <w:t>Collaborators</w:t>
+            </w:r>
+          </w:p>
+          <w:p>
+            <w:pPr>
+              <w:widowControl w:val="0"/>
+              <w:spacing w:line="240" w:lineRule="auto"/>
+              <w:rPr>
+                <w:color w:val="24292F"/>
+                <w:lang w:val="en-US"/>
+              </w:rPr>
+            </w:pPr>
+            <w:proofErr w:type="spellStart"/>
+            <w:r>
+              <w:rPr>
+                <w:color w:val="24292F"/>
+                <w:lang w:val="en-US"/>
+              </w:rPr>
+              <w:t>AppComponent</w:t>
+            </w:r>
+            <w:proofErr w:type="spellEnd"/>
+          </w:p>
+          <w:p>
+            <w:pPr>
+              <w:widowControl w:val="0"/>
+              <w:spacing w:line="240" w:lineRule="auto"/>
+              <w:rPr>
+                <w:color w:val="24292F"/>
+                <w:lang w:val="en-US"/>
+              </w:rPr>
+            </w:pPr>
+            <w:r>
+              <w:rPr>
+                <w:color w:val="24292F"/>
+                <w:lang w:val="en-US"/>
+              </w:rPr>
+              <w:t>User</w:t>
+            </w:r>
+          </w:p>
+          <w:p>
+            <w:pPr>
+              <w:widowControl w:val="0"/>
+              <w:spacing w:line="240" w:lineRule="auto"/>
+              <w:rPr>
+                <w:color w:val="24292F"/>
+                <w:lang w:val="en-US"/>
+              </w:rPr>
+            </w:pPr>
+            <w:proofErr w:type="spellStart"/>
+            <w:r>
+              <w:rPr>
+                <w:color w:val="24292F"/>
+                <w:lang w:val="en-US"/>
+              </w:rPr>
+              <w:t>HttpClient</w:t>
+            </w:r>
+            <w:proofErr w:type="spellEnd"/>
+          </w:p>
+          <w:p>
+            <w:pPr>
+              <w:widowControl w:val="0"/>
+              <w:spacing w:line="240" w:lineRule="auto"/>
+              <w:rPr>
+                <w:color w:val="24292F"/>
+                <w:lang w:val="en-US"/>
+              </w:rPr>
+            </w:pPr>
+          </w:p>
+        </w:tc>
+      </w:tr>
+    </w:tbl>
+    <w:p>
+      <w:pPr>
+        <w:rPr>
+          <w:b/>
+          <w:color w:val="24292F"/>
+          <w:lang w:val="en-US"/>
+        </w:rPr>
+      </w:pPr>
+    </w:p>
+    <w:p>
+      <w:pPr>
+        <w:rPr>
+          <w:b/>
+          <w:color w:val="24292F"/>
+          <w:lang w:val="en-US"/>
         </w:rPr>
       </w:pPr>
     </w:p>
@@ -344,18 +798,21 @@
               <w:spacing w:line="240" w:lineRule="auto"/>
               <w:rPr>
                 <w:color w:val="24292F"/>
-              </w:rPr>
-            </w:pPr>
-            <w:r>
-              <w:rPr>
-                <w:b/>
-                <w:color w:val="24292F"/>
+                <w:lang w:val="en-US"/>
+              </w:rPr>
+            </w:pPr>
+            <w:r>
+              <w:rPr>
+                <w:b/>
+                <w:color w:val="24292F"/>
+                <w:lang w:val="en-US"/>
               </w:rPr>
               <w:t>Class name:</w:t>
             </w:r>
             <w:r>
               <w:rPr>
                 <w:color w:val="24292F"/>
+                <w:lang w:val="en-US"/>
               </w:rPr>
               <w:t xml:space="preserve"> User</w:t>
             </w:r>
@@ -366,18 +823,21 @@
               <w:spacing w:line="240" w:lineRule="auto"/>
               <w:rPr>
                 <w:color w:val="24292F"/>
-              </w:rPr>
-            </w:pPr>
-            <w:r>
-              <w:rPr>
-                <w:b/>
-                <w:color w:val="24292F"/>
+                <w:lang w:val="en-US"/>
+              </w:rPr>
+            </w:pPr>
+            <w:r>
+              <w:rPr>
+                <w:b/>
+                <w:color w:val="24292F"/>
+                <w:lang w:val="en-US"/>
               </w:rPr>
               <w:t>Description:</w:t>
             </w:r>
             <w:r>
               <w:rPr>
                 <w:color w:val="24292F"/>
+                <w:lang w:val="en-US"/>
               </w:rPr>
               <w:t xml:space="preserve"> Can be a fan or an administrator</w:t>
             </w:r>
@@ -405,14 +865,15 @@
               <w:widowControl w:val="0"/>
               <w:spacing w:line="240" w:lineRule="auto"/>
               <w:rPr>
-                <w:b/>
-                <w:color w:val="24292F"/>
-              </w:rPr>
-            </w:pPr>
-            <w:r>
-              <w:rPr>
-                <w:b/>
-                <w:color w:val="24292F"/>
+                <w:color w:val="24292F"/>
+                <w:lang w:val="en-US"/>
+              </w:rPr>
+            </w:pPr>
+            <w:r>
+              <w:rPr>
+                <w:b/>
+                <w:color w:val="24292F"/>
+                <w:lang w:val="en-US"/>
               </w:rPr>
               <w:t xml:space="preserve">Responsibilities  </w:t>
             </w:r>
@@ -423,129 +884,58 @@
               <w:spacing w:line="240" w:lineRule="auto"/>
               <w:rPr>
                 <w:color w:val="24292F"/>
-              </w:rPr>
-            </w:pPr>
-            <w:r>
-              <w:rPr>
-                <w:color w:val="24292F"/>
-              </w:rPr>
-              <w:t>register</w:t>
-            </w:r>
-            <w:r>
-              <w:rPr>
-                <w:color w:val="24292F"/>
-              </w:rPr>
-              <w:t>User</w:t>
-            </w:r>
-            <w:r>
-              <w:rPr>
-                <w:color w:val="24292F"/>
-              </w:rPr>
-              <w:br/>
-              <w:t>login</w:t>
-            </w:r>
-            <w:r>
-              <w:rPr>
-                <w:color w:val="24292F"/>
-              </w:rPr>
-              <w:t>User</w:t>
-            </w:r>
-            <w:r>
-              <w:rPr>
-                <w:color w:val="24292F"/>
-              </w:rPr>
-              <w:br/>
-              <w:t>logoutUser</w:t>
-            </w:r>
-          </w:p>
-          <w:p>
-            <w:pPr>
-              <w:widowControl w:val="0"/>
-              <w:spacing w:line="240" w:lineRule="auto"/>
-              <w:rPr>
-                <w:color w:val="24292F"/>
-              </w:rPr>
-            </w:pPr>
-            <w:r>
-              <w:rPr>
-                <w:color w:val="24292F"/>
-              </w:rPr>
-              <w:t>getUser</w:t>
-            </w:r>
-          </w:p>
-          <w:p>
-            <w:pPr>
-              <w:widowControl w:val="0"/>
-              <w:spacing w:line="240" w:lineRule="auto"/>
-              <w:rPr>
-                <w:color w:val="24292F"/>
-              </w:rPr>
-            </w:pPr>
-            <w:r>
-              <w:rPr>
-                <w:color w:val="24292F"/>
-              </w:rPr>
-              <w:t>setUser</w:t>
-            </w:r>
-          </w:p>
-          <w:p>
-            <w:pPr>
-              <w:widowControl w:val="0"/>
-              <w:spacing w:line="240" w:lineRule="auto"/>
-              <w:rPr>
-                <w:color w:val="24292F"/>
-              </w:rPr>
-            </w:pPr>
-            <w:r>
-              <w:rPr>
-                <w:color w:val="24292F"/>
-              </w:rPr>
-              <w:t>getPassword</w:t>
-            </w:r>
-          </w:p>
-          <w:p>
-            <w:pPr>
-              <w:widowControl w:val="0"/>
-              <w:spacing w:line="240" w:lineRule="auto"/>
-              <w:rPr>
-                <w:color w:val="24292F"/>
-              </w:rPr>
-            </w:pPr>
-            <w:r>
-              <w:rPr>
-                <w:color w:val="24292F"/>
-              </w:rPr>
-              <w:t>setPassword</w:t>
-            </w:r>
-          </w:p>
-          <w:p>
-            <w:pPr>
-              <w:widowControl w:val="0"/>
-              <w:spacing w:line="240" w:lineRule="auto"/>
-              <w:rPr>
-                <w:color w:val="24292F"/>
-              </w:rPr>
-            </w:pPr>
-            <w:r>
-              <w:rPr>
-                <w:color w:val="24292F"/>
-              </w:rPr>
-              <w:t>createUser</w:t>
-            </w:r>
-          </w:p>
-          <w:p>
-            <w:pPr>
-              <w:widowControl w:val="0"/>
-              <w:spacing w:line="240" w:lineRule="auto"/>
-              <w:rPr>
-                <w:color w:val="24292F"/>
-              </w:rPr>
-            </w:pPr>
-            <w:r>
-              <w:rPr>
-                <w:color w:val="24292F"/>
-              </w:rPr>
-              <w:t>deleteUser</w:t>
+                <w:lang w:val="en-US"/>
+              </w:rPr>
+            </w:pPr>
+            <w:r>
+              <w:rPr>
+                <w:color w:val="24292F"/>
+                <w:lang w:val="en-US"/>
+              </w:rPr>
+              <w:t xml:space="preserve"> </w:t>
+            </w:r>
+            <w:proofErr w:type="spellStart"/>
+            <w:r>
+              <w:rPr>
+                <w:color w:val="24292F"/>
+                <w:lang w:val="en-US"/>
+              </w:rPr>
+              <w:t>userId</w:t>
+            </w:r>
+            <w:proofErr w:type="spellEnd"/>
+          </w:p>
+          <w:p>
+            <w:pPr>
+              <w:widowControl w:val="0"/>
+              <w:spacing w:line="240" w:lineRule="auto"/>
+              <w:rPr>
+                <w:color w:val="24292F"/>
+                <w:lang w:val="en-US"/>
+              </w:rPr>
+            </w:pPr>
+            <w:r>
+              <w:rPr>
+                <w:color w:val="24292F"/>
+                <w:lang w:val="en-US"/>
+              </w:rPr>
+              <w:t xml:space="preserve"> username</w:t>
+            </w:r>
+          </w:p>
+          <w:p>
+            <w:pPr>
+              <w:widowControl w:val="0"/>
+              <w:spacing w:line="240" w:lineRule="auto"/>
+              <w:rPr>
+                <w:color w:val="24292F"/>
+                <w:lang w:val="en-US"/>
+              </w:rPr>
+            </w:pPr>
+            <w:r>
+              <w:rPr>
+                <w:color w:val="24292F"/>
+                <w:lang w:val="en-US"/>
+              </w:rPr>
+              <w:t xml:space="preserve"> password</w:t>
             </w:r>
           </w:p>
           <w:p>
@@ -555,48 +945,15 @@
               <w:rPr>
                 <w:color w:val="24292F"/>
                 <w:highlight w:val="white"/>
-              </w:rPr>
-            </w:pPr>
-            <w:r>
-              <w:rPr>
-                <w:color w:val="24292F"/>
-                <w:highlight w:val="white"/>
-              </w:rPr>
-              <w:t>checkAdmin</w:t>
-            </w:r>
-          </w:p>
-          <w:p>
-            <w:pPr>
-              <w:widowControl w:val="0"/>
-              <w:spacing w:line="240" w:lineRule="auto"/>
-              <w:rPr>
-                <w:color w:val="24292F"/>
-                <w:highlight w:val="white"/>
-              </w:rPr>
-            </w:pPr>
-            <w:r>
-              <w:rPr>
-                <w:color w:val="24292F"/>
-                <w:highlight w:val="white"/>
-              </w:rPr>
-              <w:t>getLoggedIn</w:t>
-            </w:r>
-          </w:p>
-          <w:p>
-            <w:pPr>
-              <w:widowControl w:val="0"/>
-              <w:spacing w:line="240" w:lineRule="auto"/>
-              <w:rPr>
-                <w:color w:val="24292F"/>
-                <w:highlight w:val="white"/>
-              </w:rPr>
-            </w:pPr>
-            <w:r>
-              <w:rPr>
-                <w:color w:val="24292F"/>
-                <w:highlight w:val="white"/>
-              </w:rPr>
-              <w:t>setLoggedIn</w:t>
+                <w:lang w:val="en-US"/>
+              </w:rPr>
+            </w:pPr>
+            <w:r>
+              <w:rPr>
+                <w:color w:val="24292F"/>
+                <w:lang w:val="en-US"/>
+              </w:rPr>
+              <w:t xml:space="preserve"> account</w:t>
             </w:r>
           </w:p>
         </w:tc>
@@ -618,12 +975,14 @@
               <w:rPr>
                 <w:b/>
                 <w:color w:val="24292F"/>
-              </w:rPr>
-            </w:pPr>
-            <w:r>
-              <w:rPr>
-                <w:b/>
-                <w:color w:val="24292F"/>
+                <w:lang w:val="en-US"/>
+              </w:rPr>
+            </w:pPr>
+            <w:r>
+              <w:rPr>
+                <w:b/>
+                <w:color w:val="24292F"/>
+                <w:lang w:val="en-US"/>
               </w:rPr>
               <w:t>Collaborators</w:t>
             </w:r>
@@ -633,39 +992,56 @@
               <w:widowControl w:val="0"/>
               <w:spacing w:line="240" w:lineRule="auto"/>
               <w:rPr>
-                <w:color w:val="24292F"/>
-              </w:rPr>
-            </w:pPr>
-            <w:r>
-              <w:rPr>
-                <w:color w:val="24292F"/>
-              </w:rPr>
-              <w:t>AppComponent</w:t>
-            </w:r>
-          </w:p>
-          <w:p>
-            <w:pPr>
-              <w:widowControl w:val="0"/>
-              <w:spacing w:line="240" w:lineRule="auto"/>
-              <w:rPr>
-                <w:color w:val="24292F"/>
-              </w:rPr>
-            </w:pPr>
-            <w:r>
-              <w:rPr>
-                <w:color w:val="24292F"/>
-              </w:rPr>
-              <w:t xml:space="preserve">Address </w:t>
-            </w:r>
-          </w:p>
-          <w:p>
-            <w:pPr>
-              <w:widowControl w:val="0"/>
-              <w:spacing w:line="240" w:lineRule="auto"/>
-              <w:rPr>
-                <w:color w:val="24292F"/>
-              </w:rPr>
-            </w:pPr>
+                <w:bCs/>
+                <w:color w:val="24292F"/>
+                <w:lang w:val="en-US"/>
+              </w:rPr>
+            </w:pPr>
+            <w:proofErr w:type="spellStart"/>
+            <w:r>
+              <w:rPr>
+                <w:bCs/>
+                <w:color w:val="24292F"/>
+                <w:lang w:val="en-US"/>
+              </w:rPr>
+              <w:t>User</w:t>
+            </w:r>
+            <w:r>
+              <w:rPr>
+                <w:bCs/>
+                <w:color w:val="24292F"/>
+                <w:lang w:val="en-US"/>
+              </w:rPr>
+              <w:t>Component</w:t>
+            </w:r>
+            <w:proofErr w:type="spellEnd"/>
+          </w:p>
+          <w:p>
+            <w:pPr>
+              <w:widowControl w:val="0"/>
+              <w:spacing w:line="240" w:lineRule="auto"/>
+              <w:rPr>
+                <w:b/>
+                <w:color w:val="24292F"/>
+                <w:lang w:val="en-US"/>
+              </w:rPr>
+            </w:pPr>
+            <w:proofErr w:type="spellStart"/>
+            <w:r>
+              <w:rPr>
+                <w:color w:val="24292F"/>
+                <w:lang w:val="en-US"/>
+              </w:rPr>
+              <w:t>Account</w:t>
+            </w:r>
+            <w:r>
+              <w:rPr>
+                <w:color w:val="24292F"/>
+                <w:lang w:val="en-US"/>
+              </w:rPr>
+              <w:t>Model</w:t>
+            </w:r>
+            <w:proofErr w:type="spellEnd"/>
           </w:p>
         </w:tc>
       </w:tr>
@@ -675,14 +1051,97 @@
         <w:rPr>
           <w:b/>
           <w:color w:val="24292F"/>
-        </w:rPr>
-      </w:pPr>
-    </w:p>
-    <w:p>
-      <w:pPr>
-        <w:rPr>
-          <w:b/>
-          <w:color w:val="24292F"/>
+          <w:lang w:val="en-US"/>
+        </w:rPr>
+      </w:pPr>
+    </w:p>
+    <w:p>
+      <w:pPr>
+        <w:rPr>
+          <w:b/>
+          <w:color w:val="24292F"/>
+          <w:lang w:val="en-US"/>
+        </w:rPr>
+      </w:pPr>
+    </w:p>
+    <w:p>
+      <w:pPr>
+        <w:rPr>
+          <w:b/>
+          <w:color w:val="24292F"/>
+          <w:lang w:val="en-US"/>
+        </w:rPr>
+      </w:pPr>
+    </w:p>
+    <w:p>
+      <w:pPr>
+        <w:rPr>
+          <w:b/>
+          <w:color w:val="24292F"/>
+          <w:lang w:val="en-US"/>
+        </w:rPr>
+      </w:pPr>
+    </w:p>
+    <w:p>
+      <w:pPr>
+        <w:rPr>
+          <w:b/>
+          <w:color w:val="24292F"/>
+          <w:lang w:val="en-US"/>
+        </w:rPr>
+      </w:pPr>
+    </w:p>
+    <w:p>
+      <w:pPr>
+        <w:rPr>
+          <w:b/>
+          <w:color w:val="24292F"/>
+          <w:lang w:val="en-US"/>
+        </w:rPr>
+      </w:pPr>
+    </w:p>
+    <w:p>
+      <w:pPr>
+        <w:rPr>
+          <w:b/>
+          <w:color w:val="24292F"/>
+          <w:lang w:val="en-US"/>
+        </w:rPr>
+      </w:pPr>
+    </w:p>
+    <w:p>
+      <w:pPr>
+        <w:rPr>
+          <w:b/>
+          <w:color w:val="24292F"/>
+          <w:lang w:val="en-US"/>
+        </w:rPr>
+      </w:pPr>
+    </w:p>
+    <w:p>
+      <w:pPr>
+        <w:rPr>
+          <w:b/>
+          <w:color w:val="24292F"/>
+          <w:lang w:val="en-US"/>
+        </w:rPr>
+      </w:pPr>
+    </w:p>
+    <w:p>
+      <w:pPr>
+        <w:rPr>
+          <w:b/>
+          <w:color w:val="24292F"/>
+          <w:lang w:val="en-US"/>
+        </w:rPr>
+      </w:pPr>
+    </w:p>
+    <w:p>
+      <w:pPr>
+        <w:rPr>
+          <w:b/>
+          <w:color w:val="24292F"/>
+          <w:lang w:val="en-US"/>
         </w:rPr>
       </w:pPr>
     </w:p>
@@ -730,42 +1189,84 @@
               <w:spacing w:line="240" w:lineRule="auto"/>
               <w:rPr>
                 <w:color w:val="24292F"/>
-              </w:rPr>
-            </w:pPr>
-            <w:r>
-              <w:rPr>
-                <w:b/>
-                <w:color w:val="24292F"/>
-              </w:rPr>
+                <w:lang w:val="en-US"/>
+              </w:rPr>
+            </w:pPr>
+            <w:r>
+              <w:rPr>
+                <w:b/>
+                <w:color w:val="24292F"/>
+                <w:lang w:val="en-US"/>
+              </w:rPr>
+              <w:lastRenderedPageBreak/>
               <w:t>Class name:</w:t>
             </w:r>
             <w:r>
               <w:rPr>
                 <w:color w:val="24292F"/>
-              </w:rPr>
-              <w:t xml:space="preserve"> Address </w:t>
-            </w:r>
-          </w:p>
-          <w:p>
-            <w:pPr>
-              <w:widowControl w:val="0"/>
-              <w:spacing w:line="240" w:lineRule="auto"/>
-              <w:rPr>
-                <w:color w:val="24292F"/>
-              </w:rPr>
-            </w:pPr>
-            <w:r>
-              <w:rPr>
-                <w:b/>
-                <w:color w:val="24292F"/>
+                <w:lang w:val="en-US"/>
+              </w:rPr>
+              <w:t xml:space="preserve"> A</w:t>
+            </w:r>
+            <w:r>
+              <w:rPr>
+                <w:color w:val="24292F"/>
+                <w:lang w:val="en-US"/>
+              </w:rPr>
+              <w:t>ccount</w:t>
+            </w:r>
+          </w:p>
+          <w:p>
+            <w:pPr>
+              <w:widowControl w:val="0"/>
+              <w:spacing w:line="240" w:lineRule="auto"/>
+              <w:rPr>
+                <w:color w:val="24292F"/>
+                <w:lang w:val="en-US"/>
+              </w:rPr>
+            </w:pPr>
+            <w:r>
+              <w:rPr>
+                <w:b/>
+                <w:color w:val="24292F"/>
+                <w:lang w:val="en-US"/>
               </w:rPr>
               <w:t>Description:</w:t>
             </w:r>
             <w:r>
               <w:rPr>
                 <w:color w:val="24292F"/>
-              </w:rPr>
-              <w:t xml:space="preserve"> Address of the user.</w:t>
+                <w:lang w:val="en-US"/>
+              </w:rPr>
+              <w:t xml:space="preserve"> </w:t>
+            </w:r>
+            <w:r>
+              <w:rPr>
+                <w:color w:val="24292F"/>
+                <w:lang w:val="en-US"/>
+              </w:rPr>
+              <w:t xml:space="preserve">Account information </w:t>
+            </w:r>
+            <w:r>
+              <w:rPr>
+                <w:color w:val="24292F"/>
+                <w:lang w:val="en-US"/>
+              </w:rPr>
+              <w:t xml:space="preserve">of </w:t>
+            </w:r>
+            <w:r>
+              <w:rPr>
+                <w:color w:val="24292F"/>
+                <w:lang w:val="en-US"/>
+              </w:rPr>
+              <w:t>a</w:t>
+            </w:r>
+            <w:r>
+              <w:rPr>
+                <w:color w:val="24292F"/>
+                <w:lang w:val="en-US"/>
+              </w:rPr>
+              <w:t xml:space="preserve"> user.</w:t>
             </w:r>
           </w:p>
         </w:tc>
@@ -793,12 +1294,14 @@
               <w:rPr>
                 <w:b/>
                 <w:color w:val="24292F"/>
-              </w:rPr>
-            </w:pPr>
-            <w:r>
-              <w:rPr>
-                <w:b/>
-                <w:color w:val="24292F"/>
+                <w:lang w:val="en-US"/>
+              </w:rPr>
+            </w:pPr>
+            <w:r>
+              <w:rPr>
+                <w:b/>
+                <w:color w:val="24292F"/>
+                <w:lang w:val="en-US"/>
               </w:rPr>
               <w:t xml:space="preserve">Responsibilities  </w:t>
             </w:r>
@@ -809,148 +1312,152 @@
               <w:spacing w:line="240" w:lineRule="auto"/>
               <w:rPr>
                 <w:color w:val="24292F"/>
-              </w:rPr>
-            </w:pPr>
-            <w:r>
-              <w:rPr>
-                <w:color w:val="24292F"/>
-              </w:rPr>
-              <w:t xml:space="preserve">getStreet </w:t>
-            </w:r>
-          </w:p>
-          <w:p>
-            <w:pPr>
-              <w:widowControl w:val="0"/>
-              <w:spacing w:line="240" w:lineRule="auto"/>
-              <w:rPr>
-                <w:color w:val="24292F"/>
-              </w:rPr>
-            </w:pPr>
-            <w:r>
-              <w:rPr>
-                <w:color w:val="24292F"/>
-              </w:rPr>
-              <w:t xml:space="preserve">setStreet </w:t>
-            </w:r>
-          </w:p>
-          <w:p>
-            <w:pPr>
-              <w:widowControl w:val="0"/>
-              <w:spacing w:line="240" w:lineRule="auto"/>
-              <w:rPr>
-                <w:color w:val="24292F"/>
-              </w:rPr>
-            </w:pPr>
-            <w:r>
-              <w:rPr>
-                <w:color w:val="24292F"/>
-              </w:rPr>
-              <w:t>getHouseNum</w:t>
-            </w:r>
-          </w:p>
-          <w:p>
-            <w:pPr>
-              <w:widowControl w:val="0"/>
-              <w:spacing w:line="240" w:lineRule="auto"/>
-              <w:rPr>
-                <w:color w:val="24292F"/>
-              </w:rPr>
-            </w:pPr>
-            <w:r>
-              <w:rPr>
-                <w:color w:val="24292F"/>
-              </w:rPr>
-              <w:t>setHouseNum</w:t>
-            </w:r>
-          </w:p>
-          <w:p>
-            <w:pPr>
-              <w:widowControl w:val="0"/>
-              <w:spacing w:line="240" w:lineRule="auto"/>
-              <w:rPr>
-                <w:color w:val="24292F"/>
-              </w:rPr>
-            </w:pPr>
-            <w:r>
-              <w:rPr>
-                <w:color w:val="24292F"/>
-              </w:rPr>
-              <w:t xml:space="preserve">getZIPCode </w:t>
-            </w:r>
-          </w:p>
-          <w:p>
-            <w:pPr>
-              <w:widowControl w:val="0"/>
-              <w:spacing w:line="240" w:lineRule="auto"/>
-              <w:rPr>
-                <w:color w:val="24292F"/>
-              </w:rPr>
-            </w:pPr>
-            <w:r>
-              <w:rPr>
-                <w:color w:val="24292F"/>
-              </w:rPr>
-              <w:t>setZIPCode</w:t>
-            </w:r>
-          </w:p>
-          <w:p>
-            <w:pPr>
-              <w:widowControl w:val="0"/>
-              <w:spacing w:line="240" w:lineRule="auto"/>
-              <w:rPr>
-                <w:color w:val="24292F"/>
-              </w:rPr>
-            </w:pPr>
-            <w:r>
-              <w:rPr>
-                <w:color w:val="24292F"/>
-              </w:rPr>
-              <w:t>getCity</w:t>
-            </w:r>
-          </w:p>
-          <w:p>
-            <w:pPr>
-              <w:widowControl w:val="0"/>
-              <w:spacing w:line="240" w:lineRule="auto"/>
-              <w:rPr>
-                <w:color w:val="24292F"/>
-              </w:rPr>
-            </w:pPr>
-            <w:r>
-              <w:rPr>
-                <w:color w:val="24292F"/>
-              </w:rPr>
-              <w:t>setCity</w:t>
-            </w:r>
-          </w:p>
-          <w:p>
-            <w:pPr>
-              <w:widowControl w:val="0"/>
-              <w:spacing w:line="240" w:lineRule="auto"/>
-              <w:rPr>
-                <w:color w:val="24292F"/>
-              </w:rPr>
-            </w:pPr>
-            <w:r>
-              <w:rPr>
-                <w:color w:val="24292F"/>
-              </w:rPr>
-              <w:t>getCountry</w:t>
-            </w:r>
-          </w:p>
-          <w:p>
-            <w:pPr>
-              <w:widowControl w:val="0"/>
-              <w:spacing w:line="240" w:lineRule="auto"/>
-              <w:rPr>
-                <w:color w:val="24292F"/>
-              </w:rPr>
-            </w:pPr>
-            <w:r>
-              <w:rPr>
-                <w:color w:val="24292F"/>
-              </w:rPr>
-              <w:t>setCountry</w:t>
+                <w:lang w:val="en-US"/>
+              </w:rPr>
+            </w:pPr>
+            <w:r>
+              <w:rPr>
+                <w:color w:val="24292F"/>
+                <w:lang w:val="en-US"/>
+              </w:rPr>
+              <w:t>address</w:t>
+            </w:r>
+          </w:p>
+          <w:p>
+            <w:pPr>
+              <w:widowControl w:val="0"/>
+              <w:spacing w:line="240" w:lineRule="auto"/>
+              <w:rPr>
+                <w:color w:val="24292F"/>
+                <w:lang w:val="en-US"/>
+              </w:rPr>
+            </w:pPr>
+            <w:r>
+              <w:rPr>
+                <w:color w:val="24292F"/>
+                <w:lang w:val="en-US"/>
+              </w:rPr>
+              <w:t xml:space="preserve">  zip</w:t>
+            </w:r>
+          </w:p>
+          <w:p>
+            <w:pPr>
+              <w:widowControl w:val="0"/>
+              <w:spacing w:line="240" w:lineRule="auto"/>
+              <w:rPr>
+                <w:color w:val="24292F"/>
+                <w:lang w:val="en-US"/>
+              </w:rPr>
+            </w:pPr>
+            <w:r>
+              <w:rPr>
+                <w:color w:val="24292F"/>
+                <w:lang w:val="en-US"/>
+              </w:rPr>
+              <w:t xml:space="preserve">  city</w:t>
+            </w:r>
+          </w:p>
+          <w:p>
+            <w:pPr>
+              <w:widowControl w:val="0"/>
+              <w:spacing w:line="240" w:lineRule="auto"/>
+              <w:rPr>
+                <w:color w:val="24292F"/>
+                <w:lang w:val="en-US"/>
+              </w:rPr>
+            </w:pPr>
+            <w:r>
+              <w:rPr>
+                <w:color w:val="24292F"/>
+                <w:lang w:val="en-US"/>
+              </w:rPr>
+              <w:t xml:space="preserve">  phone</w:t>
+            </w:r>
+          </w:p>
+          <w:p>
+            <w:pPr>
+              <w:widowControl w:val="0"/>
+              <w:spacing w:line="240" w:lineRule="auto"/>
+              <w:rPr>
+                <w:color w:val="24292F"/>
+                <w:lang w:val="en-US"/>
+              </w:rPr>
+            </w:pPr>
+            <w:r>
+              <w:rPr>
+                <w:color w:val="24292F"/>
+                <w:lang w:val="en-US"/>
+              </w:rPr>
+              <w:t xml:space="preserve">  </w:t>
+            </w:r>
+            <w:proofErr w:type="spellStart"/>
+            <w:r>
+              <w:rPr>
+                <w:color w:val="24292F"/>
+                <w:lang w:val="en-US"/>
+              </w:rPr>
+              <w:t>firstnamel</w:t>
+            </w:r>
+            <w:proofErr w:type="spellEnd"/>
+          </w:p>
+          <w:p>
+            <w:pPr>
+              <w:widowControl w:val="0"/>
+              <w:spacing w:line="240" w:lineRule="auto"/>
+              <w:rPr>
+                <w:color w:val="24292F"/>
+                <w:lang w:val="en-US"/>
+              </w:rPr>
+            </w:pPr>
+            <w:r>
+              <w:rPr>
+                <w:color w:val="24292F"/>
+                <w:lang w:val="en-US"/>
+              </w:rPr>
+              <w:t xml:space="preserve">  </w:t>
+            </w:r>
+            <w:proofErr w:type="spellStart"/>
+            <w:r>
+              <w:rPr>
+                <w:color w:val="24292F"/>
+                <w:lang w:val="en-US"/>
+              </w:rPr>
+              <w:t>lastname</w:t>
+            </w:r>
+            <w:proofErr w:type="spellEnd"/>
+          </w:p>
+          <w:p>
+            <w:pPr>
+              <w:widowControl w:val="0"/>
+              <w:spacing w:line="240" w:lineRule="auto"/>
+              <w:rPr>
+                <w:color w:val="24292F"/>
+                <w:lang w:val="en-US"/>
+              </w:rPr>
+            </w:pPr>
+            <w:r>
+              <w:rPr>
+                <w:color w:val="24292F"/>
+                <w:lang w:val="en-US"/>
+              </w:rPr>
+              <w:t xml:space="preserve">  email</w:t>
+            </w:r>
+          </w:p>
+          <w:p>
+            <w:pPr>
+              <w:widowControl w:val="0"/>
+              <w:spacing w:line="240" w:lineRule="auto"/>
+              <w:rPr>
+                <w:color w:val="24292F"/>
+                <w:lang w:val="en-US"/>
+              </w:rPr>
+            </w:pPr>
+            <w:r>
+              <w:rPr>
+                <w:color w:val="24292F"/>
+                <w:lang w:val="en-US"/>
+              </w:rPr>
+              <w:t xml:space="preserve">  birthday</w:t>
             </w:r>
           </w:p>
         </w:tc>
@@ -972,12 +1479,14 @@
               <w:rPr>
                 <w:b/>
                 <w:color w:val="24292F"/>
-              </w:rPr>
-            </w:pPr>
-            <w:r>
-              <w:rPr>
-                <w:b/>
-                <w:color w:val="24292F"/>
+                <w:lang w:val="en-US"/>
+              </w:rPr>
+            </w:pPr>
+            <w:r>
+              <w:rPr>
+                <w:b/>
+                <w:color w:val="24292F"/>
+                <w:lang w:val="en-US"/>
               </w:rPr>
               <w:t>Collaborators</w:t>
             </w:r>
@@ -988,41 +1497,13 @@
               <w:spacing w:line="240" w:lineRule="auto"/>
               <w:rPr>
                 <w:color w:val="24292F"/>
-              </w:rPr>
-            </w:pPr>
-            <w:r>
-              <w:rPr>
-                <w:color w:val="24292F"/>
-              </w:rPr>
-              <w:t>City</w:t>
-            </w:r>
-          </w:p>
-          <w:p>
-            <w:pPr>
-              <w:widowControl w:val="0"/>
-              <w:spacing w:line="240" w:lineRule="auto"/>
-              <w:rPr>
-                <w:color w:val="24292F"/>
-              </w:rPr>
-            </w:pPr>
-            <w:r>
-              <w:rPr>
-                <w:color w:val="24292F"/>
-              </w:rPr>
-              <w:t>Country</w:t>
-            </w:r>
-          </w:p>
-          <w:p>
-            <w:pPr>
-              <w:widowControl w:val="0"/>
-              <w:spacing w:line="240" w:lineRule="auto"/>
-              <w:rPr>
-                <w:color w:val="24292F"/>
-              </w:rPr>
-            </w:pPr>
-            <w:r>
-              <w:rPr>
-                <w:color w:val="24292F"/>
+                <w:lang w:val="en-US"/>
+              </w:rPr>
+            </w:pPr>
+            <w:r>
+              <w:rPr>
+                <w:color w:val="24292F"/>
+                <w:lang w:val="en-US"/>
               </w:rPr>
               <w:t>User</w:t>
             </w:r>
@@ -1035,54 +1516,25 @@
         <w:rPr>
           <w:b/>
           <w:color w:val="24292F"/>
-        </w:rPr>
-      </w:pPr>
-    </w:p>
-    <w:p>
-      <w:pPr>
-        <w:rPr>
-          <w:b/>
-          <w:color w:val="24292F"/>
-        </w:rPr>
-      </w:pPr>
-    </w:p>
-    <w:p>
-      <w:pPr>
-        <w:rPr>
-          <w:b/>
-          <w:color w:val="24292F"/>
-        </w:rPr>
-      </w:pPr>
-    </w:p>
-    <w:p>
-      <w:pPr>
-        <w:rPr>
-          <w:b/>
-          <w:color w:val="24292F"/>
-        </w:rPr>
-      </w:pPr>
-    </w:p>
-    <w:p>
-      <w:pPr>
-        <w:rPr>
-          <w:b/>
-          <w:color w:val="24292F"/>
-        </w:rPr>
-      </w:pPr>
-    </w:p>
-    <w:p>
-      <w:pPr>
-        <w:rPr>
-          <w:b/>
-          <w:color w:val="24292F"/>
-        </w:rPr>
-      </w:pPr>
-    </w:p>
-    <w:p>
-      <w:pPr>
-        <w:rPr>
-          <w:b/>
-          <w:color w:val="24292F"/>
+          <w:lang w:val="en-US"/>
+        </w:rPr>
+      </w:pPr>
+    </w:p>
+    <w:p>
+      <w:pPr>
+        <w:rPr>
+          <w:b/>
+          <w:color w:val="24292F"/>
+          <w:lang w:val="en-US"/>
+        </w:rPr>
+      </w:pPr>
+    </w:p>
+    <w:p>
+      <w:pPr>
+        <w:rPr>
+          <w:b/>
+          <w:color w:val="24292F"/>
+          <w:lang w:val="en-US"/>
         </w:rPr>
       </w:pPr>
     </w:p>
@@ -1130,49 +1582,71 @@
               <w:spacing w:line="240" w:lineRule="auto"/>
               <w:rPr>
                 <w:color w:val="24292F"/>
-              </w:rPr>
-            </w:pPr>
-            <w:r>
-              <w:rPr>
-                <w:b/>
-                <w:color w:val="24292F"/>
+                <w:lang w:val="en-US"/>
+              </w:rPr>
+            </w:pPr>
+            <w:r>
+              <w:rPr>
+                <w:b/>
+                <w:color w:val="24292F"/>
+                <w:lang w:val="en-US"/>
               </w:rPr>
               <w:t>Class name:</w:t>
             </w:r>
             <w:r>
               <w:rPr>
                 <w:color w:val="24292F"/>
+                <w:lang w:val="en-US"/>
               </w:rPr>
               <w:t xml:space="preserve"> </w:t>
             </w:r>
-            <w:r>
-              <w:rPr>
-                <w:color w:val="24292F"/>
-                <w:highlight w:val="white"/>
-              </w:rPr>
-              <w:t>CommunityPost</w:t>
-            </w:r>
-          </w:p>
-          <w:p>
-            <w:pPr>
-              <w:widowControl w:val="0"/>
-              <w:spacing w:line="240" w:lineRule="auto"/>
-              <w:rPr>
-                <w:color w:val="24292F"/>
-              </w:rPr>
-            </w:pPr>
-            <w:r>
-              <w:rPr>
-                <w:b/>
-                <w:color w:val="24292F"/>
+            <w:proofErr w:type="spellStart"/>
+            <w:r>
+              <w:rPr>
+                <w:color w:val="24292F"/>
+                <w:lang w:val="en-US"/>
+              </w:rPr>
+              <w:t>FeedWall</w:t>
+            </w:r>
+            <w:proofErr w:type="spellEnd"/>
+          </w:p>
+          <w:p>
+            <w:pPr>
+              <w:widowControl w:val="0"/>
+              <w:spacing w:line="240" w:lineRule="auto"/>
+              <w:rPr>
+                <w:color w:val="24292F"/>
+                <w:lang w:val="en-US"/>
+              </w:rPr>
+            </w:pPr>
+            <w:r>
+              <w:rPr>
+                <w:b/>
+                <w:color w:val="24292F"/>
+                <w:lang w:val="en-US"/>
               </w:rPr>
               <w:t>Description:</w:t>
             </w:r>
             <w:r>
               <w:rPr>
                 <w:color w:val="24292F"/>
-              </w:rPr>
-              <w:t xml:space="preserve"> Page where the different posts are displayed.</w:t>
+                <w:lang w:val="en-US"/>
+              </w:rPr>
+              <w:t xml:space="preserve"> Page where the </w:t>
+            </w:r>
+            <w:r>
+              <w:rPr>
+                <w:color w:val="24292F"/>
+                <w:lang w:val="en-US"/>
+              </w:rPr>
+              <w:t xml:space="preserve">various </w:t>
+            </w:r>
+            <w:r>
+              <w:rPr>
+                <w:color w:val="24292F"/>
+                <w:lang w:val="en-US"/>
+              </w:rPr>
+              <w:t>posts are displayed.</w:t>
             </w:r>
           </w:p>
         </w:tc>
@@ -1200,12 +1674,14 @@
               <w:rPr>
                 <w:b/>
                 <w:color w:val="24292F"/>
-              </w:rPr>
-            </w:pPr>
-            <w:r>
-              <w:rPr>
-                <w:b/>
-                <w:color w:val="24292F"/>
+                <w:lang w:val="en-US"/>
+              </w:rPr>
+            </w:pPr>
+            <w:r>
+              <w:rPr>
+                <w:b/>
+                <w:color w:val="24292F"/>
+                <w:lang w:val="en-US"/>
               </w:rPr>
               <w:t xml:space="preserve">Responsibilities  </w:t>
             </w:r>
@@ -1217,15 +1693,27 @@
               <w:rPr>
                 <w:color w:val="24292F"/>
                 <w:highlight w:val="white"/>
+                <w:lang w:val="en-US"/>
               </w:rPr>
             </w:pPr>
             <w:r>
               <w:rPr>
                 <w:color w:val="24292F"/>
                 <w:highlight w:val="white"/>
+                <w:lang w:val="en-US"/>
+              </w:rPr>
+              <w:t xml:space="preserve">Create </w:t>
+            </w:r>
+            <w:proofErr w:type="spellStart"/>
+            <w:r>
+              <w:rPr>
+                <w:color w:val="24292F"/>
+                <w:highlight w:val="white"/>
+                <w:lang w:val="en-US"/>
               </w:rPr>
               <w:t>newPost</w:t>
             </w:r>
+            <w:proofErr w:type="spellEnd"/>
           </w:p>
           <w:p>
             <w:pPr>
@@ -1234,48 +1722,48 @@
               <w:rPr>
                 <w:color w:val="24292F"/>
                 <w:highlight w:val="white"/>
+                <w:lang w:val="en-US"/>
               </w:rPr>
             </w:pPr>
             <w:r>
               <w:rPr>
                 <w:color w:val="24292F"/>
                 <w:highlight w:val="white"/>
-              </w:rPr>
-              <w:t>readPosts</w:t>
-            </w:r>
-          </w:p>
-          <w:p>
-            <w:pPr>
-              <w:widowControl w:val="0"/>
-              <w:spacing w:line="240" w:lineRule="auto"/>
+                <w:lang w:val="en-US"/>
+              </w:rPr>
+              <w:t>R</w:t>
+            </w:r>
+            <w:r>
               <w:rPr>
                 <w:color w:val="24292F"/>
                 <w:highlight w:val="white"/>
-              </w:rPr>
-            </w:pPr>
+                <w:lang w:val="en-US"/>
+              </w:rPr>
+              <w:t>ead</w:t>
+            </w:r>
             <w:r>
               <w:rPr>
                 <w:color w:val="24292F"/>
                 <w:highlight w:val="white"/>
-              </w:rPr>
-              <w:t>publishPost</w:t>
-            </w:r>
-          </w:p>
-          <w:p>
-            <w:pPr>
-              <w:widowControl w:val="0"/>
-              <w:spacing w:line="240" w:lineRule="auto"/>
+                <w:lang w:val="en-US"/>
+              </w:rPr>
+              <w:t xml:space="preserve"> </w:t>
+            </w:r>
+            <w:r>
               <w:rPr>
                 <w:color w:val="24292F"/>
                 <w:highlight w:val="white"/>
-              </w:rPr>
-            </w:pPr>
+                <w:lang w:val="en-US"/>
+              </w:rPr>
+              <w:t>Posts</w:t>
+            </w:r>
             <w:r>
               <w:rPr>
                 <w:color w:val="24292F"/>
                 <w:highlight w:val="white"/>
-              </w:rPr>
-              <w:t>deletePost</w:t>
+                <w:lang w:val="en-US"/>
+              </w:rPr>
+              <w:t xml:space="preserve"> from Backend</w:t>
             </w:r>
           </w:p>
           <w:p>
@@ -1285,22 +1773,79 @@
               <w:rPr>
                 <w:color w:val="24292F"/>
                 <w:highlight w:val="white"/>
+                <w:lang w:val="en-US"/>
               </w:rPr>
             </w:pPr>
             <w:r>
               <w:rPr>
                 <w:color w:val="24292F"/>
                 <w:highlight w:val="white"/>
-              </w:rPr>
-              <w:t>getAllPost</w:t>
+                <w:lang w:val="en-US"/>
+              </w:rPr>
+              <w:t>D</w:t>
             </w:r>
             <w:r>
               <w:rPr>
                 <w:color w:val="24292F"/>
                 <w:highlight w:val="white"/>
+                <w:lang w:val="en-US"/>
+              </w:rPr>
+              <w:t>elete</w:t>
+            </w:r>
+            <w:r>
+              <w:rPr>
+                <w:color w:val="24292F"/>
+                <w:highlight w:val="white"/>
+                <w:lang w:val="en-US"/>
+              </w:rPr>
+              <w:t xml:space="preserve"> </w:t>
+            </w:r>
+            <w:r>
+              <w:rPr>
+                <w:color w:val="24292F"/>
+                <w:highlight w:val="white"/>
+                <w:lang w:val="en-US"/>
+              </w:rPr>
+              <w:t>Post</w:t>
+            </w:r>
+            <w:r>
+              <w:rPr>
+                <w:color w:val="24292F"/>
+                <w:highlight w:val="white"/>
+                <w:lang w:val="en-US"/>
               </w:rPr>
               <w:t>s</w:t>
             </w:r>
+          </w:p>
+          <w:p>
+            <w:pPr>
+              <w:widowControl w:val="0"/>
+              <w:spacing w:line="240" w:lineRule="auto"/>
+              <w:rPr>
+                <w:color w:val="24292F"/>
+                <w:highlight w:val="white"/>
+                <w:lang w:val="en-US"/>
+              </w:rPr>
+            </w:pPr>
+            <w:r>
+              <w:rPr>
+                <w:color w:val="24292F"/>
+                <w:highlight w:val="white"/>
+                <w:lang w:val="en-US"/>
+              </w:rPr>
+              <w:t>Sort posts on category</w:t>
+            </w:r>
+          </w:p>
+          <w:p>
+            <w:pPr>
+              <w:widowControl w:val="0"/>
+              <w:spacing w:line="240" w:lineRule="auto"/>
+              <w:rPr>
+                <w:color w:val="24292F"/>
+                <w:highlight w:val="white"/>
+                <w:lang w:val="en-US"/>
+              </w:rPr>
+            </w:pPr>
           </w:p>
         </w:tc>
         <w:tc>
@@ -1321,12 +1866,14 @@
               <w:rPr>
                 <w:b/>
                 <w:color w:val="24292F"/>
-              </w:rPr>
-            </w:pPr>
-            <w:r>
-              <w:rPr>
-                <w:b/>
-                <w:color w:val="24292F"/>
+                <w:lang w:val="en-US"/>
+              </w:rPr>
+            </w:pPr>
+            <w:r>
+              <w:rPr>
+                <w:b/>
+                <w:color w:val="24292F"/>
+                <w:lang w:val="en-US"/>
               </w:rPr>
               <w:t>Collaborators</w:t>
             </w:r>
@@ -1337,26 +1884,30 @@
               <w:spacing w:line="240" w:lineRule="auto"/>
               <w:rPr>
                 <w:color w:val="24292F"/>
-              </w:rPr>
-            </w:pPr>
-            <w:r>
-              <w:rPr>
-                <w:color w:val="24292F"/>
-              </w:rPr>
-              <w:t>User</w:t>
-            </w:r>
-          </w:p>
-          <w:p>
-            <w:pPr>
-              <w:widowControl w:val="0"/>
-              <w:spacing w:line="240" w:lineRule="auto"/>
-              <w:rPr>
-                <w:color w:val="24292F"/>
-              </w:rPr>
-            </w:pPr>
-            <w:r>
-              <w:rPr>
-                <w:color w:val="24292F"/>
+                <w:lang w:val="en-US"/>
+              </w:rPr>
+            </w:pPr>
+            <w:r>
+              <w:rPr>
+                <w:color w:val="24292F"/>
+                <w:lang w:val="en-US"/>
+              </w:rPr>
+              <w:t>Backend</w:t>
+            </w:r>
+          </w:p>
+          <w:p>
+            <w:pPr>
+              <w:widowControl w:val="0"/>
+              <w:spacing w:line="240" w:lineRule="auto"/>
+              <w:rPr>
+                <w:color w:val="24292F"/>
+                <w:lang w:val="en-US"/>
+              </w:rPr>
+            </w:pPr>
+            <w:r>
+              <w:rPr>
+                <w:color w:val="24292F"/>
+                <w:lang w:val="en-US"/>
               </w:rPr>
               <w:t>Post</w:t>
             </w:r>
@@ -1369,14 +1920,16 @@
         <w:rPr>
           <w:b/>
           <w:color w:val="24292F"/>
-        </w:rPr>
-      </w:pPr>
-    </w:p>
-    <w:p>
-      <w:pPr>
-        <w:rPr>
-          <w:b/>
-          <w:color w:val="24292F"/>
+          <w:lang w:val="en-US"/>
+        </w:rPr>
+      </w:pPr>
+    </w:p>
+    <w:p>
+      <w:pPr>
+        <w:rPr>
+          <w:b/>
+          <w:color w:val="24292F"/>
+          <w:lang w:val="en-US"/>
         </w:rPr>
       </w:pPr>
     </w:p>
@@ -1424,18 +1977,21 @@
               <w:spacing w:line="240" w:lineRule="auto"/>
               <w:rPr>
                 <w:color w:val="24292F"/>
-              </w:rPr>
-            </w:pPr>
-            <w:r>
-              <w:rPr>
-                <w:b/>
-                <w:color w:val="24292F"/>
+                <w:lang w:val="en-US"/>
+              </w:rPr>
+            </w:pPr>
+            <w:r>
+              <w:rPr>
+                <w:b/>
+                <w:color w:val="24292F"/>
+                <w:lang w:val="en-US"/>
               </w:rPr>
               <w:t>Class name:</w:t>
             </w:r>
             <w:r>
               <w:rPr>
                 <w:color w:val="24292F"/>
+                <w:lang w:val="en-US"/>
               </w:rPr>
               <w:t xml:space="preserve"> Post</w:t>
             </w:r>
@@ -1446,18 +2002,21 @@
               <w:spacing w:line="240" w:lineRule="auto"/>
               <w:rPr>
                 <w:color w:val="24292F"/>
-              </w:rPr>
-            </w:pPr>
-            <w:r>
-              <w:rPr>
-                <w:b/>
-                <w:color w:val="24292F"/>
+                <w:lang w:val="en-US"/>
+              </w:rPr>
+            </w:pPr>
+            <w:r>
+              <w:rPr>
+                <w:b/>
+                <w:color w:val="24292F"/>
+                <w:lang w:val="en-US"/>
               </w:rPr>
               <w:t>Description:</w:t>
             </w:r>
             <w:r>
               <w:rPr>
                 <w:color w:val="24292F"/>
+                <w:lang w:val="en-US"/>
               </w:rPr>
               <w:t xml:space="preserve"> Publication made by the Fan in the community.</w:t>
             </w:r>
@@ -1487,12 +2046,14 @@
               <w:rPr>
                 <w:b/>
                 <w:color w:val="24292F"/>
-              </w:rPr>
-            </w:pPr>
-            <w:r>
-              <w:rPr>
-                <w:b/>
-                <w:color w:val="24292F"/>
+                <w:lang w:val="en-US"/>
+              </w:rPr>
+            </w:pPr>
+            <w:r>
+              <w:rPr>
+                <w:b/>
+                <w:color w:val="24292F"/>
+                <w:lang w:val="en-US"/>
               </w:rPr>
               <w:t xml:space="preserve">Responsibilities  </w:t>
             </w:r>
@@ -1503,144 +2064,206 @@
               <w:spacing w:line="240" w:lineRule="auto"/>
               <w:rPr>
                 <w:color w:val="24292F"/>
-                <w:highlight w:val="white"/>
-              </w:rPr>
-            </w:pPr>
-            <w:r>
-              <w:rPr>
-                <w:color w:val="24292F"/>
-                <w:highlight w:val="white"/>
-              </w:rPr>
-              <w:t>createPost</w:t>
-            </w:r>
-          </w:p>
-          <w:p>
-            <w:pPr>
-              <w:widowControl w:val="0"/>
-              <w:spacing w:line="240" w:lineRule="auto"/>
-              <w:rPr>
-                <w:color w:val="24292F"/>
-                <w:highlight w:val="white"/>
-              </w:rPr>
-            </w:pPr>
-            <w:r>
-              <w:rPr>
-                <w:color w:val="24292F"/>
-                <w:highlight w:val="white"/>
-              </w:rPr>
-              <w:t>addImage</w:t>
-            </w:r>
-          </w:p>
-          <w:p>
-            <w:pPr>
-              <w:widowControl w:val="0"/>
-              <w:spacing w:line="240" w:lineRule="auto"/>
-              <w:rPr>
-                <w:color w:val="24292F"/>
-                <w:highlight w:val="white"/>
-              </w:rPr>
-            </w:pPr>
-            <w:r>
-              <w:rPr>
-                <w:color w:val="24292F"/>
-                <w:highlight w:val="white"/>
-              </w:rPr>
-              <w:t>getImagePost</w:t>
-            </w:r>
-          </w:p>
-          <w:p>
-            <w:pPr>
-              <w:widowControl w:val="0"/>
-              <w:spacing w:line="240" w:lineRule="auto"/>
-              <w:rPr>
-                <w:color w:val="24292F"/>
-                <w:highlight w:val="white"/>
-              </w:rPr>
-            </w:pPr>
-            <w:r>
-              <w:rPr>
-                <w:color w:val="24292F"/>
-                <w:highlight w:val="white"/>
-              </w:rPr>
-              <w:t>getPost</w:t>
-            </w:r>
-          </w:p>
-          <w:p>
-            <w:pPr>
-              <w:widowControl w:val="0"/>
-              <w:spacing w:line="240" w:lineRule="auto"/>
-              <w:rPr>
-                <w:color w:val="24292F"/>
-                <w:highlight w:val="white"/>
-              </w:rPr>
-            </w:pPr>
-            <w:r>
-              <w:rPr>
-                <w:color w:val="24292F"/>
-                <w:highlight w:val="white"/>
-              </w:rPr>
-              <w:t>setPost</w:t>
-            </w:r>
-          </w:p>
-          <w:p>
-            <w:pPr>
-              <w:widowControl w:val="0"/>
-              <w:spacing w:line="240" w:lineRule="auto"/>
-              <w:rPr>
-                <w:color w:val="24292F"/>
-                <w:highlight w:val="white"/>
-              </w:rPr>
-            </w:pPr>
-            <w:r>
-              <w:rPr>
-                <w:color w:val="24292F"/>
-                <w:highlight w:val="white"/>
-              </w:rPr>
-              <w:t>deletePost</w:t>
-            </w:r>
-          </w:p>
-          <w:p>
-            <w:pPr>
-              <w:widowControl w:val="0"/>
-              <w:spacing w:line="240" w:lineRule="auto"/>
-              <w:rPr>
-                <w:color w:val="24292F"/>
-                <w:highlight w:val="white"/>
-              </w:rPr>
-            </w:pPr>
-            <w:r>
-              <w:rPr>
-                <w:color w:val="24292F"/>
-                <w:highlight w:val="white"/>
-              </w:rPr>
-              <w:t>matchImage</w:t>
-            </w:r>
-          </w:p>
-          <w:p>
-            <w:pPr>
-              <w:widowControl w:val="0"/>
-              <w:spacing w:line="240" w:lineRule="auto"/>
-              <w:rPr>
-                <w:color w:val="24292F"/>
-                <w:highlight w:val="white"/>
-              </w:rPr>
-            </w:pPr>
-            <w:r>
-              <w:rPr>
-                <w:color w:val="24292F"/>
-                <w:highlight w:val="white"/>
-              </w:rPr>
-              <w:t>matchUser</w:t>
-            </w:r>
-          </w:p>
-          <w:p>
-            <w:pPr>
-              <w:widowControl w:val="0"/>
-              <w:spacing w:line="240" w:lineRule="auto"/>
-              <w:rPr>
-                <w:color w:val="24292F"/>
-              </w:rPr>
-            </w:pPr>
+                <w:lang w:val="en-US"/>
+              </w:rPr>
+            </w:pPr>
+            <w:r>
+              <w:rPr>
+                <w:color w:val="24292F"/>
+                <w:lang w:val="en-US"/>
+              </w:rPr>
+              <w:t xml:space="preserve"> title</w:t>
+            </w:r>
+          </w:p>
+          <w:p>
+            <w:pPr>
+              <w:widowControl w:val="0"/>
+              <w:spacing w:line="240" w:lineRule="auto"/>
+              <w:rPr>
+                <w:color w:val="24292F"/>
+                <w:lang w:val="en-US"/>
+              </w:rPr>
+            </w:pPr>
+            <w:r>
+              <w:rPr>
+                <w:color w:val="24292F"/>
+                <w:lang w:val="en-US"/>
+              </w:rPr>
+              <w:t xml:space="preserve"> category</w:t>
+            </w:r>
+          </w:p>
+          <w:p>
+            <w:pPr>
+              <w:widowControl w:val="0"/>
+              <w:spacing w:line="240" w:lineRule="auto"/>
+              <w:rPr>
+                <w:color w:val="24292F"/>
+                <w:lang w:val="en-US"/>
+              </w:rPr>
+            </w:pPr>
+            <w:r>
+              <w:rPr>
+                <w:color w:val="24292F"/>
+                <w:lang w:val="en-US"/>
+              </w:rPr>
+              <w:t xml:space="preserve"> text</w:t>
+            </w:r>
+          </w:p>
+          <w:p>
+            <w:pPr>
+              <w:widowControl w:val="0"/>
+              <w:spacing w:line="240" w:lineRule="auto"/>
+              <w:rPr>
+                <w:color w:val="24292F"/>
+                <w:lang w:val="en-US"/>
+              </w:rPr>
+            </w:pPr>
+            <w:r>
+              <w:rPr>
+                <w:color w:val="24292F"/>
+                <w:lang w:val="en-US"/>
+              </w:rPr>
+              <w:t xml:space="preserve"> </w:t>
+            </w:r>
+            <w:proofErr w:type="spellStart"/>
+            <w:r>
+              <w:rPr>
+                <w:color w:val="24292F"/>
+                <w:lang w:val="en-US"/>
+              </w:rPr>
+              <w:t>creatorId</w:t>
+            </w:r>
+            <w:proofErr w:type="spellEnd"/>
+          </w:p>
+          <w:p>
+            <w:pPr>
+              <w:widowControl w:val="0"/>
+              <w:spacing w:line="240" w:lineRule="auto"/>
+              <w:rPr>
+                <w:color w:val="24292F"/>
+                <w:lang w:val="en-US"/>
+              </w:rPr>
+            </w:pPr>
+            <w:r>
+              <w:rPr>
+                <w:color w:val="24292F"/>
+                <w:lang w:val="en-US"/>
+              </w:rPr>
+              <w:t xml:space="preserve"> </w:t>
+            </w:r>
+            <w:proofErr w:type="spellStart"/>
+            <w:r>
+              <w:rPr>
+                <w:color w:val="24292F"/>
+                <w:lang w:val="en-US"/>
+              </w:rPr>
+              <w:t>creatorUsername</w:t>
+            </w:r>
+            <w:proofErr w:type="spellEnd"/>
+          </w:p>
+          <w:p>
+            <w:pPr>
+              <w:widowControl w:val="0"/>
+              <w:spacing w:line="240" w:lineRule="auto"/>
+              <w:rPr>
+                <w:color w:val="24292F"/>
+                <w:lang w:val="en-US"/>
+              </w:rPr>
+            </w:pPr>
+            <w:r>
+              <w:rPr>
+                <w:color w:val="24292F"/>
+                <w:lang w:val="en-US"/>
+              </w:rPr>
+              <w:t xml:space="preserve"> </w:t>
+            </w:r>
+            <w:proofErr w:type="spellStart"/>
+            <w:r>
+              <w:rPr>
+                <w:color w:val="24292F"/>
+                <w:lang w:val="en-US"/>
+              </w:rPr>
+              <w:t>pictureLink</w:t>
+            </w:r>
+            <w:proofErr w:type="spellEnd"/>
+          </w:p>
+          <w:p>
+            <w:pPr>
+              <w:widowControl w:val="0"/>
+              <w:spacing w:line="240" w:lineRule="auto"/>
+              <w:rPr>
+                <w:color w:val="24292F"/>
+                <w:lang w:val="en-US"/>
+              </w:rPr>
+            </w:pPr>
+            <w:r>
+              <w:rPr>
+                <w:color w:val="24292F"/>
+                <w:lang w:val="en-US"/>
+              </w:rPr>
+              <w:t xml:space="preserve"> </w:t>
+            </w:r>
+            <w:proofErr w:type="spellStart"/>
+            <w:r>
+              <w:rPr>
+                <w:color w:val="24292F"/>
+                <w:lang w:val="en-US"/>
+              </w:rPr>
+              <w:t>postId</w:t>
+            </w:r>
+            <w:proofErr w:type="spellEnd"/>
+          </w:p>
+          <w:p>
+            <w:pPr>
+              <w:widowControl w:val="0"/>
+              <w:spacing w:line="240" w:lineRule="auto"/>
+              <w:rPr>
+                <w:color w:val="24292F"/>
+                <w:lang w:val="en-US"/>
+              </w:rPr>
+            </w:pPr>
+            <w:r>
+              <w:rPr>
+                <w:color w:val="24292F"/>
+                <w:lang w:val="en-US"/>
+              </w:rPr>
+              <w:t xml:space="preserve"> </w:t>
+            </w:r>
+            <w:proofErr w:type="spellStart"/>
+            <w:r>
+              <w:rPr>
+                <w:color w:val="24292F"/>
+                <w:lang w:val="en-US"/>
+              </w:rPr>
+              <w:t>postRank</w:t>
+            </w:r>
+            <w:proofErr w:type="spellEnd"/>
+          </w:p>
+          <w:p>
+            <w:pPr>
+              <w:widowControl w:val="0"/>
+              <w:spacing w:line="240" w:lineRule="auto"/>
+              <w:rPr>
+                <w:color w:val="24292F"/>
+                <w:lang w:val="en-US"/>
+              </w:rPr>
+            </w:pPr>
+            <w:r>
+              <w:rPr>
+                <w:color w:val="24292F"/>
+                <w:lang w:val="en-US"/>
+              </w:rPr>
+              <w:t xml:space="preserve"> </w:t>
+            </w:r>
+            <w:proofErr w:type="spellStart"/>
+            <w:r>
+              <w:rPr>
+                <w:color w:val="24292F"/>
+                <w:lang w:val="en-US"/>
+              </w:rPr>
+              <w:t>pictureFileName</w:t>
+            </w:r>
+            <w:proofErr w:type="spellEnd"/>
           </w:p>
         </w:tc>
         <w:tc>
@@ -1661,12 +2284,14 @@
               <w:rPr>
                 <w:b/>
                 <w:color w:val="24292F"/>
-              </w:rPr>
-            </w:pPr>
-            <w:r>
-              <w:rPr>
-                <w:b/>
-                <w:color w:val="24292F"/>
+                <w:lang w:val="en-US"/>
+              </w:rPr>
+            </w:pPr>
+            <w:r>
+              <w:rPr>
+                <w:b/>
+                <w:color w:val="24292F"/>
+                <w:lang w:val="en-US"/>
               </w:rPr>
               <w:t>Collaborators</w:t>
             </w:r>
@@ -1677,11 +2302,13 @@
               <w:spacing w:line="240" w:lineRule="auto"/>
               <w:rPr>
                 <w:color w:val="24292F"/>
-              </w:rPr>
-            </w:pPr>
-            <w:r>
-              <w:rPr>
-                <w:color w:val="24292F"/>
+                <w:lang w:val="en-US"/>
+              </w:rPr>
+            </w:pPr>
+            <w:r>
+              <w:rPr>
+                <w:color w:val="24292F"/>
+                <w:lang w:val="en-US"/>
               </w:rPr>
               <w:t>User</w:t>
             </w:r>
@@ -1692,20 +2319,18 @@
               <w:spacing w:line="240" w:lineRule="auto"/>
               <w:rPr>
                 <w:color w:val="24292F"/>
-              </w:rPr>
-            </w:pPr>
-            <w:r>
-              <w:rPr>
-                <w:color w:val="24292F"/>
-              </w:rPr>
-              <w:t>Post</w:t>
-            </w:r>
-            <w:r>
-              <w:rPr>
-                <w:color w:val="24292F"/>
-              </w:rPr>
-              <w:t>Image</w:t>
-            </w:r>
+                <w:lang w:val="en-US"/>
+              </w:rPr>
+            </w:pPr>
+            <w:proofErr w:type="spellStart"/>
+            <w:r>
+              <w:rPr>
+                <w:color w:val="24292F"/>
+                <w:lang w:val="en-US"/>
+              </w:rPr>
+              <w:t>PostImage</w:t>
+            </w:r>
+            <w:proofErr w:type="spellEnd"/>
           </w:p>
         </w:tc>
       </w:tr>
@@ -1715,23 +2340,86 @@
         <w:rPr>
           <w:b/>
           <w:color w:val="24292F"/>
-        </w:rPr>
-      </w:pPr>
-    </w:p>
-    <w:p>
-      <w:pPr>
-        <w:rPr>
-          <w:b/>
-          <w:color w:val="24292F"/>
+          <w:lang w:val="en-US"/>
+        </w:rPr>
+      </w:pPr>
+    </w:p>
+    <w:p>
+      <w:pPr>
+        <w:rPr>
+          <w:b/>
+          <w:color w:val="24292F"/>
+          <w:lang w:val="en-US"/>
+        </w:rPr>
+      </w:pPr>
+    </w:p>
+    <w:p>
+      <w:pPr>
+        <w:rPr>
+          <w:b/>
+          <w:color w:val="24292F"/>
+          <w:lang w:val="en-US"/>
+        </w:rPr>
+      </w:pPr>
+    </w:p>
+    <w:p>
+      <w:pPr>
+        <w:rPr>
+          <w:b/>
+          <w:color w:val="24292F"/>
+          <w:lang w:val="en-US"/>
+        </w:rPr>
+      </w:pPr>
+    </w:p>
+    <w:p>
+      <w:pPr>
+        <w:rPr>
+          <w:b/>
+          <w:color w:val="24292F"/>
+          <w:lang w:val="en-US"/>
+        </w:rPr>
+      </w:pPr>
+    </w:p>
+    <w:p>
+      <w:pPr>
+        <w:rPr>
+          <w:b/>
+          <w:color w:val="24292F"/>
+          <w:lang w:val="en-US"/>
+        </w:rPr>
+      </w:pPr>
+    </w:p>
+    <w:p>
+      <w:pPr>
+        <w:rPr>
+          <w:b/>
+          <w:color w:val="24292F"/>
+          <w:lang w:val="en-US"/>
+        </w:rPr>
+      </w:pPr>
+    </w:p>
+    <w:p>
+      <w:pPr>
+        <w:rPr>
+          <w:b/>
+          <w:color w:val="24292F"/>
+          <w:lang w:val="en-US"/>
+        </w:rPr>
+      </w:pPr>
+    </w:p>
+    <w:p>
+      <w:pPr>
+        <w:rPr>
+          <w:b/>
+          <w:color w:val="24292F"/>
+          <w:lang w:val="en-US"/>
         </w:rPr>
       </w:pPr>
     </w:p>
     <w:tbl>
       <w:tblPr>
-        <w:tblStyle w:val="a4"/>
         <w:tblW w:w="7485" w:type="dxa"/>
         <w:jc w:val="center"/>
-        <w:tblInd w:w="0" w:type="dxa"/>
         <w:tblBorders>
           <w:top w:val="single" w:sz="8" w:space="0" w:color="000000"/>
           <w:left w:val="single" w:sz="8" w:space="0" w:color="000000"/>
@@ -1770,42 +2458,65 @@
               <w:spacing w:line="240" w:lineRule="auto"/>
               <w:rPr>
                 <w:color w:val="24292F"/>
-              </w:rPr>
-            </w:pPr>
-            <w:r>
-              <w:rPr>
-                <w:b/>
-                <w:color w:val="24292F"/>
-              </w:rPr>
+                <w:lang w:val="en-US"/>
+              </w:rPr>
+            </w:pPr>
+            <w:r>
+              <w:rPr>
+                <w:b/>
+                <w:color w:val="24292F"/>
+                <w:lang w:val="en-US"/>
+              </w:rPr>
+              <w:lastRenderedPageBreak/>
               <w:t>Class name:</w:t>
             </w:r>
             <w:r>
               <w:rPr>
                 <w:color w:val="24292F"/>
-              </w:rPr>
-              <w:t xml:space="preserve"> PostImage</w:t>
-            </w:r>
-          </w:p>
-          <w:p>
-            <w:pPr>
-              <w:widowControl w:val="0"/>
-              <w:spacing w:line="240" w:lineRule="auto"/>
-              <w:rPr>
-                <w:color w:val="24292F"/>
-              </w:rPr>
-            </w:pPr>
-            <w:r>
-              <w:rPr>
-                <w:b/>
-                <w:color w:val="24292F"/>
+                <w:lang w:val="en-US"/>
+              </w:rPr>
+              <w:t xml:space="preserve"> </w:t>
+            </w:r>
+            <w:proofErr w:type="spellStart"/>
+            <w:r>
+              <w:rPr>
+                <w:color w:val="24292F"/>
+                <w:lang w:val="en-US"/>
+              </w:rPr>
+              <w:t>ShopComponent</w:t>
+            </w:r>
+            <w:proofErr w:type="spellEnd"/>
+          </w:p>
+          <w:p>
+            <w:pPr>
+              <w:widowControl w:val="0"/>
+              <w:spacing w:line="240" w:lineRule="auto"/>
+              <w:rPr>
+                <w:color w:val="24292F"/>
+                <w:lang w:val="en-US"/>
+              </w:rPr>
+            </w:pPr>
+            <w:r>
+              <w:rPr>
+                <w:b/>
+                <w:color w:val="24292F"/>
+                <w:lang w:val="en-US"/>
               </w:rPr>
               <w:t>Description:</w:t>
             </w:r>
             <w:r>
               <w:rPr>
                 <w:color w:val="24292F"/>
-              </w:rPr>
-              <w:t xml:space="preserve"> Associated image in a post</w:t>
+                <w:lang w:val="en-US"/>
+              </w:rPr>
+              <w:t xml:space="preserve"> </w:t>
+            </w:r>
+            <w:r>
+              <w:rPr>
+                <w:color w:val="24292F"/>
+                <w:lang w:val="en-US"/>
+              </w:rPr>
+              <w:t>Component of the site which handles the shop</w:t>
             </w:r>
           </w:p>
         </w:tc>
@@ -1833,12 +2544,14 @@
               <w:rPr>
                 <w:b/>
                 <w:color w:val="24292F"/>
-              </w:rPr>
-            </w:pPr>
-            <w:r>
-              <w:rPr>
-                <w:b/>
-                <w:color w:val="24292F"/>
+                <w:lang w:val="en-US"/>
+              </w:rPr>
+            </w:pPr>
+            <w:r>
+              <w:rPr>
+                <w:b/>
+                <w:color w:val="24292F"/>
+                <w:lang w:val="en-US"/>
               </w:rPr>
               <w:t xml:space="preserve">Responsibilities  </w:t>
             </w:r>
@@ -1849,67 +2562,94 @@
               <w:spacing w:line="240" w:lineRule="auto"/>
               <w:rPr>
                 <w:color w:val="24292F"/>
-                <w:highlight w:val="white"/>
-              </w:rPr>
-            </w:pPr>
-            <w:r>
-              <w:rPr>
-                <w:color w:val="24292F"/>
-                <w:highlight w:val="white"/>
-              </w:rPr>
-              <w:t>idImage</w:t>
-            </w:r>
-          </w:p>
-          <w:p>
-            <w:pPr>
-              <w:widowControl w:val="0"/>
-              <w:spacing w:line="240" w:lineRule="auto"/>
-              <w:rPr>
-                <w:color w:val="24292F"/>
-                <w:highlight w:val="white"/>
-              </w:rPr>
-            </w:pPr>
-            <w:r>
-              <w:rPr>
-                <w:color w:val="24292F"/>
-                <w:highlight w:val="white"/>
-              </w:rPr>
-              <w:t>fileName</w:t>
-            </w:r>
-          </w:p>
-          <w:p>
-            <w:pPr>
-              <w:widowControl w:val="0"/>
-              <w:spacing w:line="240" w:lineRule="auto"/>
-              <w:rPr>
-                <w:color w:val="24292F"/>
-                <w:highlight w:val="white"/>
-              </w:rPr>
-            </w:pPr>
-            <w:r>
-              <w:rPr>
-                <w:color w:val="24292F"/>
-                <w:highlight w:val="white"/>
-              </w:rPr>
-              <w:t>idPost</w:t>
-            </w:r>
-          </w:p>
-          <w:p>
-            <w:pPr>
-              <w:widowControl w:val="0"/>
-              <w:spacing w:line="240" w:lineRule="auto"/>
-              <w:rPr>
-                <w:color w:val="24292F"/>
-                <w:highlight w:val="white"/>
-              </w:rPr>
-            </w:pPr>
-            <w:r>
-              <w:rPr>
-                <w:color w:val="24292F"/>
-                <w:highlight w:val="white"/>
-              </w:rPr>
-              <w:t>uploadImage</w:t>
-            </w:r>
+                <w:lang w:val="en-US"/>
+              </w:rPr>
+            </w:pPr>
+            <w:r>
+              <w:rPr>
+                <w:color w:val="24292F"/>
+                <w:lang w:val="en-US"/>
+              </w:rPr>
+              <w:t>Create new products</w:t>
+            </w:r>
+          </w:p>
+          <w:p>
+            <w:pPr>
+              <w:widowControl w:val="0"/>
+              <w:spacing w:line="240" w:lineRule="auto"/>
+              <w:rPr>
+                <w:color w:val="24292F"/>
+                <w:lang w:val="en-US"/>
+              </w:rPr>
+            </w:pPr>
+            <w:r>
+              <w:rPr>
+                <w:color w:val="24292F"/>
+                <w:lang w:val="en-US"/>
+              </w:rPr>
+              <w:t>Check the data input for new products</w:t>
+            </w:r>
+          </w:p>
+          <w:p>
+            <w:pPr>
+              <w:widowControl w:val="0"/>
+              <w:spacing w:line="240" w:lineRule="auto"/>
+              <w:rPr>
+                <w:color w:val="24292F"/>
+                <w:lang w:val="en-US"/>
+              </w:rPr>
+            </w:pPr>
+            <w:r>
+              <w:rPr>
+                <w:color w:val="24292F"/>
+                <w:lang w:val="en-US"/>
+              </w:rPr>
+              <w:t>Show List of available products</w:t>
+            </w:r>
+          </w:p>
+          <w:p>
+            <w:pPr>
+              <w:widowControl w:val="0"/>
+              <w:spacing w:line="240" w:lineRule="auto"/>
+              <w:rPr>
+                <w:color w:val="24292F"/>
+                <w:lang w:val="en-US"/>
+              </w:rPr>
+            </w:pPr>
+            <w:r>
+              <w:rPr>
+                <w:color w:val="24292F"/>
+                <w:lang w:val="en-US"/>
+              </w:rPr>
+              <w:t>Sort by category</w:t>
+            </w:r>
+          </w:p>
+          <w:p>
+            <w:pPr>
+              <w:widowControl w:val="0"/>
+              <w:spacing w:line="240" w:lineRule="auto"/>
+              <w:rPr>
+                <w:color w:val="24292F"/>
+                <w:lang w:val="en-US"/>
+              </w:rPr>
+            </w:pPr>
+            <w:r>
+              <w:rPr>
+                <w:color w:val="24292F"/>
+                <w:lang w:val="en-US"/>
+              </w:rPr>
+              <w:t>Delete Products</w:t>
+            </w:r>
+          </w:p>
+          <w:p>
+            <w:pPr>
+              <w:widowControl w:val="0"/>
+              <w:spacing w:line="240" w:lineRule="auto"/>
+              <w:rPr>
+                <w:color w:val="24292F"/>
+                <w:lang w:val="en-US"/>
+              </w:rPr>
+            </w:pPr>
           </w:p>
         </w:tc>
         <w:tc>
@@ -1930,12 +2670,14 @@
               <w:rPr>
                 <w:b/>
                 <w:color w:val="24292F"/>
-              </w:rPr>
-            </w:pPr>
-            <w:r>
-              <w:rPr>
-                <w:b/>
-                <w:color w:val="24292F"/>
+                <w:lang w:val="en-US"/>
+              </w:rPr>
+            </w:pPr>
+            <w:r>
+              <w:rPr>
+                <w:b/>
+                <w:color w:val="24292F"/>
+                <w:lang w:val="en-US"/>
               </w:rPr>
               <w:t>Collaborators</w:t>
             </w:r>
@@ -1946,14 +2688,43 @@
               <w:spacing w:line="240" w:lineRule="auto"/>
               <w:rPr>
                 <w:color w:val="24292F"/>
-              </w:rPr>
-            </w:pPr>
-            <w:r>
-              <w:rPr>
-                <w:color w:val="24292F"/>
-              </w:rPr>
-              <w:t>Post</w:t>
-            </w:r>
+                <w:lang w:val="en-US"/>
+              </w:rPr>
+            </w:pPr>
+            <w:r>
+              <w:rPr>
+                <w:color w:val="24292F"/>
+                <w:lang w:val="en-US"/>
+              </w:rPr>
+              <w:t>Backend</w:t>
+            </w:r>
+          </w:p>
+          <w:p>
+            <w:pPr>
+              <w:widowControl w:val="0"/>
+              <w:spacing w:line="240" w:lineRule="auto"/>
+              <w:rPr>
+                <w:color w:val="24292F"/>
+                <w:lang w:val="en-US"/>
+              </w:rPr>
+            </w:pPr>
+            <w:r>
+              <w:rPr>
+                <w:color w:val="24292F"/>
+                <w:lang w:val="en-US"/>
+              </w:rPr>
+              <w:t>Product</w:t>
+            </w:r>
+          </w:p>
+          <w:p>
+            <w:pPr>
+              <w:widowControl w:val="0"/>
+              <w:spacing w:line="240" w:lineRule="auto"/>
+              <w:rPr>
+                <w:color w:val="24292F"/>
+                <w:lang w:val="en-US"/>
+              </w:rPr>
+            </w:pPr>
           </w:p>
         </w:tc>
       </w:tr>
@@ -1963,22 +2734,1092 @@
         <w:rPr>
           <w:b/>
           <w:color w:val="24292F"/>
-        </w:rPr>
-      </w:pPr>
-    </w:p>
-    <w:p>
-      <w:pPr>
-        <w:rPr>
-          <w:b/>
-          <w:color w:val="24292F"/>
-        </w:rPr>
-      </w:pPr>
-    </w:p>
-    <w:p>
-      <w:pPr>
-        <w:rPr>
-          <w:b/>
-          <w:color w:val="24292F"/>
+          <w:lang w:val="en-US"/>
+        </w:rPr>
+      </w:pPr>
+    </w:p>
+    <w:p>
+      <w:pPr>
+        <w:rPr>
+          <w:b/>
+          <w:color w:val="24292F"/>
+          <w:lang w:val="en-US"/>
+        </w:rPr>
+      </w:pPr>
+    </w:p>
+    <w:p>
+      <w:pPr>
+        <w:rPr>
+          <w:b/>
+          <w:color w:val="24292F"/>
+          <w:lang w:val="en-US"/>
+        </w:rPr>
+      </w:pPr>
+    </w:p>
+    <w:p>
+      <w:pPr>
+        <w:rPr>
+          <w:b/>
+          <w:color w:val="24292F"/>
+          <w:lang w:val="en-US"/>
+        </w:rPr>
+      </w:pPr>
+    </w:p>
+    <w:p>
+      <w:pPr>
+        <w:rPr>
+          <w:b/>
+          <w:color w:val="24292F"/>
+          <w:lang w:val="en-US"/>
+        </w:rPr>
+      </w:pPr>
+    </w:p>
+    <w:tbl>
+      <w:tblPr>
+        <w:tblW w:w="7485" w:type="dxa"/>
+        <w:jc w:val="center"/>
+        <w:tblBorders>
+          <w:top w:val="single" w:sz="8" w:space="0" w:color="000000"/>
+          <w:left w:val="single" w:sz="8" w:space="0" w:color="000000"/>
+          <w:bottom w:val="single" w:sz="8" w:space="0" w:color="000000"/>
+          <w:right w:val="single" w:sz="8" w:space="0" w:color="000000"/>
+          <w:insideH w:val="single" w:sz="8" w:space="0" w:color="000000"/>
+          <w:insideV w:val="single" w:sz="8" w:space="0" w:color="000000"/>
+        </w:tblBorders>
+        <w:tblLayout w:type="fixed"/>
+        <w:tblLook w:val="0600" w:firstRow="0" w:lastRow="0" w:firstColumn="0" w:lastColumn="0" w:noHBand="1" w:noVBand="1"/>
+      </w:tblPr>
+      <w:tblGrid>
+        <w:gridCol w:w="3795"/>
+        <w:gridCol w:w="3690"/>
+      </w:tblGrid>
+      <w:tr>
+        <w:trPr>
+          <w:trHeight w:val="440"/>
+          <w:jc w:val="center"/>
+        </w:trPr>
+        <w:tc>
+          <w:tcPr>
+            <w:tcW w:w="7485" w:type="dxa"/>
+            <w:gridSpan w:val="2"/>
+            <w:shd w:val="clear" w:color="auto" w:fill="auto"/>
+            <w:tcMar>
+              <w:top w:w="100" w:type="dxa"/>
+              <w:left w:w="100" w:type="dxa"/>
+              <w:bottom w:w="100" w:type="dxa"/>
+              <w:right w:w="100" w:type="dxa"/>
+            </w:tcMar>
+          </w:tcPr>
+          <w:p>
+            <w:pPr>
+              <w:widowControl w:val="0"/>
+              <w:spacing w:line="240" w:lineRule="auto"/>
+              <w:rPr>
+                <w:color w:val="24292F"/>
+                <w:lang w:val="en-US"/>
+              </w:rPr>
+            </w:pPr>
+            <w:r>
+              <w:rPr>
+                <w:b/>
+                <w:color w:val="24292F"/>
+                <w:lang w:val="en-US"/>
+              </w:rPr>
+              <w:t>Class name:</w:t>
+            </w:r>
+            <w:r>
+              <w:rPr>
+                <w:color w:val="24292F"/>
+                <w:lang w:val="en-US"/>
+              </w:rPr>
+              <w:t xml:space="preserve"> </w:t>
+            </w:r>
+            <w:r>
+              <w:rPr>
+                <w:color w:val="24292F"/>
+                <w:lang w:val="en-US"/>
+              </w:rPr>
+              <w:t>Product</w:t>
+            </w:r>
+          </w:p>
+          <w:p>
+            <w:pPr>
+              <w:widowControl w:val="0"/>
+              <w:spacing w:line="240" w:lineRule="auto"/>
+              <w:rPr>
+                <w:color w:val="24292F"/>
+                <w:lang w:val="en-US"/>
+              </w:rPr>
+            </w:pPr>
+            <w:r>
+              <w:rPr>
+                <w:b/>
+                <w:color w:val="24292F"/>
+                <w:lang w:val="en-US"/>
+              </w:rPr>
+              <w:t>Description:</w:t>
+            </w:r>
+            <w:r>
+              <w:rPr>
+                <w:color w:val="24292F"/>
+                <w:lang w:val="en-US"/>
+              </w:rPr>
+              <w:t xml:space="preserve"> </w:t>
+            </w:r>
+            <w:r>
+              <w:rPr>
+                <w:color w:val="24292F"/>
+                <w:lang w:val="en-US"/>
+              </w:rPr>
+              <w:t>stores information about the product</w:t>
+            </w:r>
+          </w:p>
+        </w:tc>
+      </w:tr>
+      <w:tr>
+        <w:trPr>
+          <w:trHeight w:val="1875"/>
+          <w:jc w:val="center"/>
+        </w:trPr>
+        <w:tc>
+          <w:tcPr>
+            <w:tcW w:w="3795" w:type="dxa"/>
+            <w:shd w:val="clear" w:color="auto" w:fill="auto"/>
+            <w:tcMar>
+              <w:top w:w="100" w:type="dxa"/>
+              <w:left w:w="100" w:type="dxa"/>
+              <w:bottom w:w="100" w:type="dxa"/>
+              <w:right w:w="100" w:type="dxa"/>
+            </w:tcMar>
+          </w:tcPr>
+          <w:p>
+            <w:pPr>
+              <w:widowControl w:val="0"/>
+              <w:spacing w:line="240" w:lineRule="auto"/>
+              <w:rPr>
+                <w:b/>
+                <w:color w:val="24292F"/>
+                <w:lang w:val="en-US"/>
+              </w:rPr>
+            </w:pPr>
+            <w:r>
+              <w:rPr>
+                <w:b/>
+                <w:color w:val="24292F"/>
+                <w:lang w:val="en-US"/>
+              </w:rPr>
+              <w:t xml:space="preserve">Responsibilities  </w:t>
+            </w:r>
+          </w:p>
+          <w:p>
+            <w:pPr>
+              <w:widowControl w:val="0"/>
+              <w:spacing w:line="240" w:lineRule="auto"/>
+              <w:rPr>
+                <w:color w:val="24292F"/>
+                <w:lang w:val="en-US"/>
+              </w:rPr>
+            </w:pPr>
+            <w:r>
+              <w:rPr>
+                <w:color w:val="24292F"/>
+                <w:lang w:val="en-US"/>
+              </w:rPr>
+              <w:t xml:space="preserve"> </w:t>
+            </w:r>
+            <w:proofErr w:type="spellStart"/>
+            <w:r>
+              <w:rPr>
+                <w:color w:val="24292F"/>
+                <w:lang w:val="en-US"/>
+              </w:rPr>
+              <w:t>categoryId</w:t>
+            </w:r>
+            <w:proofErr w:type="spellEnd"/>
+          </w:p>
+          <w:p>
+            <w:pPr>
+              <w:widowControl w:val="0"/>
+              <w:spacing w:line="240" w:lineRule="auto"/>
+              <w:rPr>
+                <w:color w:val="24292F"/>
+                <w:lang w:val="en-US"/>
+              </w:rPr>
+            </w:pPr>
+            <w:r>
+              <w:rPr>
+                <w:color w:val="24292F"/>
+                <w:lang w:val="en-US"/>
+              </w:rPr>
+              <w:t xml:space="preserve"> title</w:t>
+            </w:r>
+          </w:p>
+          <w:p>
+            <w:pPr>
+              <w:widowControl w:val="0"/>
+              <w:spacing w:line="240" w:lineRule="auto"/>
+              <w:rPr>
+                <w:color w:val="24292F"/>
+                <w:lang w:val="en-US"/>
+              </w:rPr>
+            </w:pPr>
+            <w:r>
+              <w:rPr>
+                <w:color w:val="24292F"/>
+                <w:lang w:val="en-US"/>
+              </w:rPr>
+              <w:t xml:space="preserve"> description</w:t>
+            </w:r>
+          </w:p>
+          <w:p>
+            <w:pPr>
+              <w:widowControl w:val="0"/>
+              <w:spacing w:line="240" w:lineRule="auto"/>
+              <w:rPr>
+                <w:color w:val="24292F"/>
+                <w:lang w:val="en-US"/>
+              </w:rPr>
+            </w:pPr>
+            <w:r>
+              <w:rPr>
+                <w:color w:val="24292F"/>
+                <w:lang w:val="en-US"/>
+              </w:rPr>
+              <w:t xml:space="preserve"> </w:t>
+            </w:r>
+            <w:proofErr w:type="spellStart"/>
+            <w:r>
+              <w:rPr>
+                <w:color w:val="24292F"/>
+                <w:lang w:val="en-US"/>
+              </w:rPr>
+              <w:t>imageUri</w:t>
+            </w:r>
+            <w:proofErr w:type="spellEnd"/>
+          </w:p>
+          <w:p>
+            <w:pPr>
+              <w:widowControl w:val="0"/>
+              <w:spacing w:line="240" w:lineRule="auto"/>
+              <w:rPr>
+                <w:color w:val="24292F"/>
+                <w:lang w:val="en-US"/>
+              </w:rPr>
+            </w:pPr>
+            <w:r>
+              <w:rPr>
+                <w:color w:val="24292F"/>
+                <w:lang w:val="en-US"/>
+              </w:rPr>
+              <w:t xml:space="preserve"> price</w:t>
+            </w:r>
+          </w:p>
+          <w:p>
+            <w:pPr>
+              <w:widowControl w:val="0"/>
+              <w:spacing w:line="240" w:lineRule="auto"/>
+              <w:rPr>
+                <w:color w:val="24292F"/>
+                <w:lang w:val="en-US"/>
+              </w:rPr>
+            </w:pPr>
+            <w:r>
+              <w:rPr>
+                <w:color w:val="24292F"/>
+                <w:lang w:val="en-US"/>
+              </w:rPr>
+              <w:t xml:space="preserve"> </w:t>
+            </w:r>
+            <w:proofErr w:type="spellStart"/>
+            <w:r>
+              <w:rPr>
+                <w:color w:val="24292F"/>
+                <w:lang w:val="en-US"/>
+              </w:rPr>
+              <w:t>productId</w:t>
+            </w:r>
+            <w:proofErr w:type="spellEnd"/>
+          </w:p>
+        </w:tc>
+        <w:tc>
+          <w:tcPr>
+            <w:tcW w:w="3690" w:type="dxa"/>
+            <w:shd w:val="clear" w:color="auto" w:fill="auto"/>
+            <w:tcMar>
+              <w:top w:w="100" w:type="dxa"/>
+              <w:left w:w="100" w:type="dxa"/>
+              <w:bottom w:w="100" w:type="dxa"/>
+              <w:right w:w="100" w:type="dxa"/>
+            </w:tcMar>
+          </w:tcPr>
+          <w:p>
+            <w:pPr>
+              <w:widowControl w:val="0"/>
+              <w:spacing w:line="240" w:lineRule="auto"/>
+              <w:rPr>
+                <w:b/>
+                <w:color w:val="24292F"/>
+                <w:lang w:val="en-US"/>
+              </w:rPr>
+            </w:pPr>
+            <w:r>
+              <w:rPr>
+                <w:b/>
+                <w:color w:val="24292F"/>
+                <w:lang w:val="en-US"/>
+              </w:rPr>
+              <w:t>Collaborators</w:t>
+            </w:r>
+          </w:p>
+          <w:p>
+            <w:pPr>
+              <w:widowControl w:val="0"/>
+              <w:spacing w:line="240" w:lineRule="auto"/>
+              <w:rPr>
+                <w:color w:val="24292F"/>
+                <w:lang w:val="en-US"/>
+              </w:rPr>
+            </w:pPr>
+          </w:p>
+        </w:tc>
+      </w:tr>
+    </w:tbl>
+    <w:p>
+      <w:pPr>
+        <w:rPr>
+          <w:b/>
+          <w:color w:val="24292F"/>
+          <w:lang w:val="en-US"/>
+        </w:rPr>
+      </w:pPr>
+    </w:p>
+    <w:p>
+      <w:pPr>
+        <w:rPr>
+          <w:b/>
+          <w:color w:val="24292F"/>
+          <w:lang w:val="en-US"/>
+        </w:rPr>
+      </w:pPr>
+    </w:p>
+    <w:p>
+      <w:pPr>
+        <w:rPr>
+          <w:b/>
+          <w:color w:val="24292F"/>
+          <w:lang w:val="en-US"/>
+        </w:rPr>
+      </w:pPr>
+    </w:p>
+    <w:p>
+      <w:pPr>
+        <w:rPr>
+          <w:b/>
+          <w:color w:val="24292F"/>
+          <w:lang w:val="en-US"/>
+        </w:rPr>
+      </w:pPr>
+    </w:p>
+    <w:p>
+      <w:pPr>
+        <w:rPr>
+          <w:b/>
+          <w:color w:val="24292F"/>
+          <w:lang w:val="en-US"/>
+        </w:rPr>
+      </w:pPr>
+    </w:p>
+    <w:tbl>
+      <w:tblPr>
+        <w:tblW w:w="7485" w:type="dxa"/>
+        <w:jc w:val="center"/>
+        <w:tblBorders>
+          <w:top w:val="single" w:sz="8" w:space="0" w:color="000000"/>
+          <w:left w:val="single" w:sz="8" w:space="0" w:color="000000"/>
+          <w:bottom w:val="single" w:sz="8" w:space="0" w:color="000000"/>
+          <w:right w:val="single" w:sz="8" w:space="0" w:color="000000"/>
+          <w:insideH w:val="single" w:sz="8" w:space="0" w:color="000000"/>
+          <w:insideV w:val="single" w:sz="8" w:space="0" w:color="000000"/>
+        </w:tblBorders>
+        <w:tblLayout w:type="fixed"/>
+        <w:tblLook w:val="0600" w:firstRow="0" w:lastRow="0" w:firstColumn="0" w:lastColumn="0" w:noHBand="1" w:noVBand="1"/>
+      </w:tblPr>
+      <w:tblGrid>
+        <w:gridCol w:w="3795"/>
+        <w:gridCol w:w="3690"/>
+      </w:tblGrid>
+      <w:tr>
+        <w:trPr>
+          <w:trHeight w:val="440"/>
+          <w:jc w:val="center"/>
+        </w:trPr>
+        <w:tc>
+          <w:tcPr>
+            <w:tcW w:w="7485" w:type="dxa"/>
+            <w:gridSpan w:val="2"/>
+            <w:shd w:val="clear" w:color="auto" w:fill="auto"/>
+            <w:tcMar>
+              <w:top w:w="100" w:type="dxa"/>
+              <w:left w:w="100" w:type="dxa"/>
+              <w:bottom w:w="100" w:type="dxa"/>
+              <w:right w:w="100" w:type="dxa"/>
+            </w:tcMar>
+          </w:tcPr>
+          <w:p>
+            <w:pPr>
+              <w:widowControl w:val="0"/>
+              <w:spacing w:line="240" w:lineRule="auto"/>
+              <w:rPr>
+                <w:color w:val="24292F"/>
+                <w:lang w:val="en-US"/>
+              </w:rPr>
+            </w:pPr>
+            <w:r>
+              <w:rPr>
+                <w:b/>
+                <w:color w:val="24292F"/>
+                <w:lang w:val="en-US"/>
+              </w:rPr>
+              <w:t>Class name:</w:t>
+            </w:r>
+            <w:r>
+              <w:rPr>
+                <w:color w:val="24292F"/>
+                <w:lang w:val="en-US"/>
+              </w:rPr>
+              <w:t xml:space="preserve"> </w:t>
+            </w:r>
+            <w:proofErr w:type="spellStart"/>
+            <w:r>
+              <w:rPr>
+                <w:color w:val="24292F"/>
+                <w:lang w:val="en-US"/>
+              </w:rPr>
+              <w:t>ShowOrdersComponent</w:t>
+            </w:r>
+            <w:proofErr w:type="spellEnd"/>
+          </w:p>
+          <w:p>
+            <w:pPr>
+              <w:widowControl w:val="0"/>
+              <w:spacing w:line="240" w:lineRule="auto"/>
+              <w:rPr>
+                <w:color w:val="24292F"/>
+                <w:lang w:val="en-US"/>
+              </w:rPr>
+            </w:pPr>
+            <w:r>
+              <w:rPr>
+                <w:b/>
+                <w:color w:val="24292F"/>
+                <w:lang w:val="en-US"/>
+              </w:rPr>
+              <w:t>Description:</w:t>
+            </w:r>
+            <w:r>
+              <w:rPr>
+                <w:color w:val="24292F"/>
+                <w:lang w:val="en-US"/>
+              </w:rPr>
+              <w:t xml:space="preserve"> </w:t>
+            </w:r>
+            <w:r>
+              <w:rPr>
+                <w:color w:val="24292F"/>
+                <w:lang w:val="en-US"/>
+              </w:rPr>
+              <w:t>Component of the site which shows the orders of a user</w:t>
+            </w:r>
+          </w:p>
+        </w:tc>
+      </w:tr>
+      <w:tr>
+        <w:trPr>
+          <w:trHeight w:val="1875"/>
+          <w:jc w:val="center"/>
+        </w:trPr>
+        <w:tc>
+          <w:tcPr>
+            <w:tcW w:w="3795" w:type="dxa"/>
+            <w:shd w:val="clear" w:color="auto" w:fill="auto"/>
+            <w:tcMar>
+              <w:top w:w="100" w:type="dxa"/>
+              <w:left w:w="100" w:type="dxa"/>
+              <w:bottom w:w="100" w:type="dxa"/>
+              <w:right w:w="100" w:type="dxa"/>
+            </w:tcMar>
+          </w:tcPr>
+          <w:p>
+            <w:pPr>
+              <w:widowControl w:val="0"/>
+              <w:spacing w:line="240" w:lineRule="auto"/>
+              <w:rPr>
+                <w:b/>
+                <w:color w:val="24292F"/>
+                <w:lang w:val="en-US"/>
+              </w:rPr>
+            </w:pPr>
+            <w:r>
+              <w:rPr>
+                <w:b/>
+                <w:color w:val="24292F"/>
+                <w:lang w:val="en-US"/>
+              </w:rPr>
+              <w:t xml:space="preserve">Responsibilities  </w:t>
+            </w:r>
+          </w:p>
+          <w:p>
+            <w:pPr>
+              <w:widowControl w:val="0"/>
+              <w:spacing w:line="240" w:lineRule="auto"/>
+              <w:rPr>
+                <w:color w:val="24292F"/>
+                <w:lang w:val="en-US"/>
+              </w:rPr>
+            </w:pPr>
+            <w:r>
+              <w:rPr>
+                <w:color w:val="24292F"/>
+                <w:lang w:val="en-US"/>
+              </w:rPr>
+              <w:t>Show Orders</w:t>
+            </w:r>
+          </w:p>
+          <w:p>
+            <w:pPr>
+              <w:widowControl w:val="0"/>
+              <w:spacing w:line="240" w:lineRule="auto"/>
+              <w:rPr>
+                <w:color w:val="24292F"/>
+                <w:lang w:val="en-US"/>
+              </w:rPr>
+            </w:pPr>
+            <w:r>
+              <w:rPr>
+                <w:color w:val="24292F"/>
+                <w:lang w:val="en-US"/>
+              </w:rPr>
+              <w:t>Sort Orders</w:t>
+            </w:r>
+          </w:p>
+          <w:p>
+            <w:pPr>
+              <w:widowControl w:val="0"/>
+              <w:spacing w:line="240" w:lineRule="auto"/>
+              <w:rPr>
+                <w:color w:val="24292F"/>
+                <w:lang w:val="en-US"/>
+              </w:rPr>
+            </w:pPr>
+            <w:r>
+              <w:rPr>
+                <w:color w:val="24292F"/>
+                <w:lang w:val="en-US"/>
+              </w:rPr>
+              <w:t>Delete Orders</w:t>
+            </w:r>
+          </w:p>
+        </w:tc>
+        <w:tc>
+          <w:tcPr>
+            <w:tcW w:w="3690" w:type="dxa"/>
+            <w:shd w:val="clear" w:color="auto" w:fill="auto"/>
+            <w:tcMar>
+              <w:top w:w="100" w:type="dxa"/>
+              <w:left w:w="100" w:type="dxa"/>
+              <w:bottom w:w="100" w:type="dxa"/>
+              <w:right w:w="100" w:type="dxa"/>
+            </w:tcMar>
+          </w:tcPr>
+          <w:p>
+            <w:pPr>
+              <w:widowControl w:val="0"/>
+              <w:spacing w:line="240" w:lineRule="auto"/>
+              <w:rPr>
+                <w:b/>
+                <w:color w:val="24292F"/>
+                <w:lang w:val="en-US"/>
+              </w:rPr>
+            </w:pPr>
+            <w:r>
+              <w:rPr>
+                <w:b/>
+                <w:color w:val="24292F"/>
+                <w:lang w:val="en-US"/>
+              </w:rPr>
+              <w:t>Collaborators</w:t>
+            </w:r>
+          </w:p>
+          <w:p>
+            <w:pPr>
+              <w:widowControl w:val="0"/>
+              <w:spacing w:line="240" w:lineRule="auto"/>
+              <w:rPr>
+                <w:color w:val="24292F"/>
+                <w:lang w:val="en-US"/>
+              </w:rPr>
+            </w:pPr>
+            <w:r>
+              <w:rPr>
+                <w:color w:val="24292F"/>
+                <w:lang w:val="en-US"/>
+              </w:rPr>
+              <w:t>Backend</w:t>
+            </w:r>
+          </w:p>
+          <w:p>
+            <w:pPr>
+              <w:widowControl w:val="0"/>
+              <w:spacing w:line="240" w:lineRule="auto"/>
+              <w:rPr>
+                <w:color w:val="24292F"/>
+                <w:lang w:val="en-US"/>
+              </w:rPr>
+            </w:pPr>
+            <w:r>
+              <w:rPr>
+                <w:color w:val="24292F"/>
+                <w:lang w:val="en-US"/>
+              </w:rPr>
+              <w:t>User</w:t>
+            </w:r>
+          </w:p>
+          <w:p>
+            <w:pPr>
+              <w:widowControl w:val="0"/>
+              <w:spacing w:line="240" w:lineRule="auto"/>
+              <w:rPr>
+                <w:color w:val="24292F"/>
+                <w:lang w:val="en-US"/>
+              </w:rPr>
+            </w:pPr>
+            <w:r>
+              <w:rPr>
+                <w:color w:val="24292F"/>
+                <w:lang w:val="en-US"/>
+              </w:rPr>
+              <w:t>Order</w:t>
+            </w:r>
+          </w:p>
+        </w:tc>
+      </w:tr>
+    </w:tbl>
+    <w:p>
+      <w:pPr>
+        <w:rPr>
+          <w:b/>
+          <w:color w:val="24292F"/>
+          <w:lang w:val="en-US"/>
+        </w:rPr>
+      </w:pPr>
+    </w:p>
+    <w:p>
+      <w:pPr>
+        <w:rPr>
+          <w:b/>
+          <w:color w:val="24292F"/>
+          <w:lang w:val="en-US"/>
+        </w:rPr>
+      </w:pPr>
+    </w:p>
+    <w:p>
+      <w:pPr>
+        <w:rPr>
+          <w:b/>
+          <w:color w:val="24292F"/>
+          <w:lang w:val="en-US"/>
+        </w:rPr>
+      </w:pPr>
+    </w:p>
+    <w:p>
+      <w:pPr>
+        <w:rPr>
+          <w:b/>
+          <w:color w:val="24292F"/>
+          <w:lang w:val="en-US"/>
+        </w:rPr>
+      </w:pPr>
+    </w:p>
+    <w:p>
+      <w:pPr>
+        <w:rPr>
+          <w:b/>
+          <w:color w:val="24292F"/>
+          <w:lang w:val="en-US"/>
+        </w:rPr>
+      </w:pPr>
+    </w:p>
+    <w:p>
+      <w:pPr>
+        <w:rPr>
+          <w:b/>
+          <w:color w:val="24292F"/>
+          <w:lang w:val="en-US"/>
+        </w:rPr>
+      </w:pPr>
+    </w:p>
+    <w:p>
+      <w:pPr>
+        <w:rPr>
+          <w:b/>
+          <w:color w:val="24292F"/>
+          <w:lang w:val="en-US"/>
+        </w:rPr>
+      </w:pPr>
+    </w:p>
+    <w:tbl>
+      <w:tblPr>
+        <w:tblW w:w="7485" w:type="dxa"/>
+        <w:jc w:val="center"/>
+        <w:tblBorders>
+          <w:top w:val="single" w:sz="8" w:space="0" w:color="000000"/>
+          <w:left w:val="single" w:sz="8" w:space="0" w:color="000000"/>
+          <w:bottom w:val="single" w:sz="8" w:space="0" w:color="000000"/>
+          <w:right w:val="single" w:sz="8" w:space="0" w:color="000000"/>
+          <w:insideH w:val="single" w:sz="8" w:space="0" w:color="000000"/>
+          <w:insideV w:val="single" w:sz="8" w:space="0" w:color="000000"/>
+        </w:tblBorders>
+        <w:tblLayout w:type="fixed"/>
+        <w:tblLook w:val="0600" w:firstRow="0" w:lastRow="0" w:firstColumn="0" w:lastColumn="0" w:noHBand="1" w:noVBand="1"/>
+      </w:tblPr>
+      <w:tblGrid>
+        <w:gridCol w:w="3795"/>
+        <w:gridCol w:w="3690"/>
+      </w:tblGrid>
+      <w:tr>
+        <w:trPr>
+          <w:trHeight w:val="440"/>
+          <w:jc w:val="center"/>
+        </w:trPr>
+        <w:tc>
+          <w:tcPr>
+            <w:tcW w:w="7485" w:type="dxa"/>
+            <w:gridSpan w:val="2"/>
+            <w:shd w:val="clear" w:color="auto" w:fill="auto"/>
+            <w:tcMar>
+              <w:top w:w="100" w:type="dxa"/>
+              <w:left w:w="100" w:type="dxa"/>
+              <w:bottom w:w="100" w:type="dxa"/>
+              <w:right w:w="100" w:type="dxa"/>
+            </w:tcMar>
+          </w:tcPr>
+          <w:p>
+            <w:pPr>
+              <w:widowControl w:val="0"/>
+              <w:spacing w:line="240" w:lineRule="auto"/>
+              <w:rPr>
+                <w:color w:val="24292F"/>
+                <w:lang w:val="en-US"/>
+              </w:rPr>
+            </w:pPr>
+            <w:r>
+              <w:rPr>
+                <w:b/>
+                <w:color w:val="24292F"/>
+                <w:lang w:val="en-US"/>
+              </w:rPr>
+              <w:lastRenderedPageBreak/>
+              <w:t>Class name:</w:t>
+            </w:r>
+            <w:r>
+              <w:rPr>
+                <w:color w:val="24292F"/>
+                <w:lang w:val="en-US"/>
+              </w:rPr>
+              <w:t xml:space="preserve"> </w:t>
+            </w:r>
+            <w:r>
+              <w:rPr>
+                <w:color w:val="24292F"/>
+                <w:lang w:val="en-US"/>
+              </w:rPr>
+              <w:t>Order</w:t>
+            </w:r>
+          </w:p>
+          <w:p>
+            <w:pPr>
+              <w:widowControl w:val="0"/>
+              <w:spacing w:line="240" w:lineRule="auto"/>
+              <w:rPr>
+                <w:color w:val="24292F"/>
+                <w:lang w:val="en-US"/>
+              </w:rPr>
+            </w:pPr>
+            <w:r>
+              <w:rPr>
+                <w:b/>
+                <w:color w:val="24292F"/>
+                <w:lang w:val="en-US"/>
+              </w:rPr>
+              <w:t>Description:</w:t>
+            </w:r>
+            <w:r>
+              <w:rPr>
+                <w:color w:val="24292F"/>
+                <w:lang w:val="en-US"/>
+              </w:rPr>
+              <w:t xml:space="preserve"> </w:t>
+            </w:r>
+            <w:r>
+              <w:rPr>
+                <w:color w:val="24292F"/>
+                <w:lang w:val="en-US"/>
+              </w:rPr>
+              <w:t>Stores information about an Order</w:t>
+            </w:r>
+          </w:p>
+        </w:tc>
+      </w:tr>
+      <w:tr>
+        <w:trPr>
+          <w:trHeight w:val="1875"/>
+          <w:jc w:val="center"/>
+        </w:trPr>
+        <w:tc>
+          <w:tcPr>
+            <w:tcW w:w="3795" w:type="dxa"/>
+            <w:shd w:val="clear" w:color="auto" w:fill="auto"/>
+            <w:tcMar>
+              <w:top w:w="100" w:type="dxa"/>
+              <w:left w:w="100" w:type="dxa"/>
+              <w:bottom w:w="100" w:type="dxa"/>
+              <w:right w:w="100" w:type="dxa"/>
+            </w:tcMar>
+          </w:tcPr>
+          <w:p>
+            <w:pPr>
+              <w:widowControl w:val="0"/>
+              <w:spacing w:line="240" w:lineRule="auto"/>
+              <w:rPr>
+                <w:b/>
+                <w:color w:val="24292F"/>
+                <w:lang w:val="en-US"/>
+              </w:rPr>
+            </w:pPr>
+            <w:r>
+              <w:rPr>
+                <w:b/>
+                <w:color w:val="24292F"/>
+                <w:lang w:val="en-US"/>
+              </w:rPr>
+              <w:t xml:space="preserve">Responsibilities  </w:t>
+            </w:r>
+          </w:p>
+          <w:p>
+            <w:pPr>
+              <w:widowControl w:val="0"/>
+              <w:spacing w:line="240" w:lineRule="auto"/>
+              <w:rPr>
+                <w:color w:val="24292F"/>
+                <w:lang w:val="en-US"/>
+              </w:rPr>
+            </w:pPr>
+            <w:r>
+              <w:rPr>
+                <w:color w:val="24292F"/>
+                <w:lang w:val="en-US"/>
+              </w:rPr>
+              <w:t xml:space="preserve"> user</w:t>
+            </w:r>
+          </w:p>
+          <w:p>
+            <w:pPr>
+              <w:widowControl w:val="0"/>
+              <w:spacing w:line="240" w:lineRule="auto"/>
+              <w:rPr>
+                <w:color w:val="24292F"/>
+                <w:lang w:val="en-US"/>
+              </w:rPr>
+            </w:pPr>
+            <w:r>
+              <w:rPr>
+                <w:color w:val="24292F"/>
+                <w:lang w:val="en-US"/>
+              </w:rPr>
+              <w:t xml:space="preserve"> </w:t>
+            </w:r>
+            <w:proofErr w:type="spellStart"/>
+            <w:r>
+              <w:rPr>
+                <w:color w:val="24292F"/>
+                <w:lang w:val="en-US"/>
+              </w:rPr>
+              <w:t>paymentMethod</w:t>
+            </w:r>
+            <w:proofErr w:type="spellEnd"/>
+          </w:p>
+          <w:p>
+            <w:pPr>
+              <w:widowControl w:val="0"/>
+              <w:spacing w:line="240" w:lineRule="auto"/>
+              <w:rPr>
+                <w:color w:val="24292F"/>
+                <w:lang w:val="en-US"/>
+              </w:rPr>
+            </w:pPr>
+            <w:r>
+              <w:rPr>
+                <w:color w:val="24292F"/>
+                <w:lang w:val="en-US"/>
+              </w:rPr>
+              <w:t xml:space="preserve"> </w:t>
+            </w:r>
+            <w:proofErr w:type="spellStart"/>
+            <w:r>
+              <w:rPr>
+                <w:color w:val="24292F"/>
+                <w:lang w:val="en-US"/>
+              </w:rPr>
+              <w:t>deliveryAddress</w:t>
+            </w:r>
+            <w:proofErr w:type="spellEnd"/>
+          </w:p>
+          <w:p>
+            <w:pPr>
+              <w:widowControl w:val="0"/>
+              <w:spacing w:line="240" w:lineRule="auto"/>
+              <w:rPr>
+                <w:color w:val="24292F"/>
+                <w:lang w:val="en-US"/>
+              </w:rPr>
+            </w:pPr>
+            <w:r>
+              <w:rPr>
+                <w:color w:val="24292F"/>
+                <w:lang w:val="en-US"/>
+              </w:rPr>
+              <w:t xml:space="preserve"> product</w:t>
+            </w:r>
+          </w:p>
+          <w:p>
+            <w:pPr>
+              <w:widowControl w:val="0"/>
+              <w:spacing w:line="240" w:lineRule="auto"/>
+              <w:rPr>
+                <w:color w:val="24292F"/>
+                <w:lang w:val="en-US"/>
+              </w:rPr>
+            </w:pPr>
+            <w:r>
+              <w:rPr>
+                <w:color w:val="24292F"/>
+                <w:lang w:val="en-US"/>
+              </w:rPr>
+              <w:t xml:space="preserve"> </w:t>
+            </w:r>
+            <w:proofErr w:type="spellStart"/>
+            <w:r>
+              <w:rPr>
+                <w:color w:val="24292F"/>
+                <w:lang w:val="en-US"/>
+              </w:rPr>
+              <w:t>statusIndex</w:t>
+            </w:r>
+            <w:proofErr w:type="spellEnd"/>
+          </w:p>
+          <w:p>
+            <w:pPr>
+              <w:widowControl w:val="0"/>
+              <w:spacing w:line="240" w:lineRule="auto"/>
+              <w:rPr>
+                <w:color w:val="24292F"/>
+                <w:lang w:val="en-US"/>
+              </w:rPr>
+            </w:pPr>
+            <w:r>
+              <w:rPr>
+                <w:color w:val="24292F"/>
+                <w:lang w:val="en-US"/>
+              </w:rPr>
+              <w:t xml:space="preserve"> </w:t>
+            </w:r>
+            <w:proofErr w:type="spellStart"/>
+            <w:r>
+              <w:rPr>
+                <w:color w:val="24292F"/>
+                <w:lang w:val="en-US"/>
+              </w:rPr>
+              <w:t>orderId</w:t>
+            </w:r>
+            <w:proofErr w:type="spellEnd"/>
+          </w:p>
+        </w:tc>
+        <w:tc>
+          <w:tcPr>
+            <w:tcW w:w="3690" w:type="dxa"/>
+            <w:shd w:val="clear" w:color="auto" w:fill="auto"/>
+            <w:tcMar>
+              <w:top w:w="100" w:type="dxa"/>
+              <w:left w:w="100" w:type="dxa"/>
+              <w:bottom w:w="100" w:type="dxa"/>
+              <w:right w:w="100" w:type="dxa"/>
+            </w:tcMar>
+          </w:tcPr>
+          <w:p>
+            <w:pPr>
+              <w:widowControl w:val="0"/>
+              <w:spacing w:line="240" w:lineRule="auto"/>
+              <w:rPr>
+                <w:b/>
+                <w:color w:val="24292F"/>
+                <w:lang w:val="en-US"/>
+              </w:rPr>
+            </w:pPr>
+            <w:r>
+              <w:rPr>
+                <w:b/>
+                <w:color w:val="24292F"/>
+                <w:lang w:val="en-US"/>
+              </w:rPr>
+              <w:t>Collaborators</w:t>
+            </w:r>
+          </w:p>
+          <w:p>
+            <w:pPr>
+              <w:widowControl w:val="0"/>
+              <w:spacing w:line="240" w:lineRule="auto"/>
+              <w:rPr>
+                <w:color w:val="24292F"/>
+                <w:lang w:val="en-US"/>
+              </w:rPr>
+            </w:pPr>
+          </w:p>
+        </w:tc>
+      </w:tr>
+    </w:tbl>
+    <w:p>
+      <w:pPr>
+        <w:rPr>
+          <w:b/>
+          <w:color w:val="24292F"/>
+          <w:lang w:val="en-US"/>
+        </w:rPr>
+      </w:pPr>
+    </w:p>
+    <w:p>
+      <w:pPr>
+        <w:rPr>
+          <w:b/>
+          <w:color w:val="24292F"/>
+          <w:lang w:val="en-US"/>
+        </w:rPr>
+      </w:pPr>
+    </w:p>
+    <w:p>
+      <w:pPr>
+        <w:rPr>
+          <w:b/>
+          <w:color w:val="24292F"/>
+          <w:lang w:val="en-US"/>
+        </w:rPr>
+      </w:pPr>
+    </w:p>
+    <w:p>
+      <w:pPr>
+        <w:rPr>
+          <w:b/>
+          <w:color w:val="24292F"/>
+          <w:lang w:val="en-US"/>
         </w:rPr>
       </w:pPr>
     </w:p>
@@ -1988,6 +3829,7 @@
           <w:b/>
           <w:sz w:val="24"/>
           <w:szCs w:val="24"/>
+          <w:lang w:val="en-US"/>
         </w:rPr>
       </w:pPr>
     </w:p>
@@ -2002,7 +3844,7 @@
 </file>
 
 <file path=word/styles.xml><?xml version="1.0" encoding="utf-8"?>
-<w:styles xmlns:mc="http://schemas.openxmlformats.org/markup-compatibility/2006" xmlns:r="http://schemas.openxmlformats.org/officeDocument/2006/relationships" xmlns:w="http://schemas.openxmlformats.org/wordprocessingml/2006/main" xmlns:w14="http://schemas.microsoft.com/office/word/2010/wordml" xmlns:w15="http://schemas.microsoft.com/office/word/2012/wordml" xmlns:w16cex="http://schemas.microsoft.com/office/word/2018/wordml/cex" xmlns:w16cid="http://schemas.microsoft.com/office/word/2016/wordml/cid" xmlns:w16="http://schemas.microsoft.com/office/word/2018/wordml" xmlns:w16sdtdh="http://schemas.microsoft.com/office/word/2020/wordml/sdtdatahash" xmlns:w16se="http://schemas.microsoft.com/office/word/2015/wordml/symex" mc:Ignorable="w14 w15 w16se w16cid w16 w16cex w16sdtdh">
+<w:styles xmlns:mc="http://schemas.openxmlformats.org/markup-compatibility/2006" xmlns:r="http://schemas.openxmlformats.org/officeDocument/2006/relationships" xmlns:w="http://schemas.openxmlformats.org/wordprocessingml/2006/main" xmlns:w14="http://schemas.microsoft.com/office/word/2010/wordml" xmlns:w15="http://schemas.microsoft.com/office/word/2012/wordml" xmlns:w16cex="http://schemas.microsoft.com/office/word/2018/wordml/cex" xmlns:w16cid="http://schemas.microsoft.com/office/word/2016/wordml/cid" xmlns:w16="http://schemas.microsoft.com/office/word/2018/wordml" xmlns:w16se="http://schemas.microsoft.com/office/word/2015/wordml/symex" mc:Ignorable="w14 w15 w16se w16cid w16 w16cex">
   <w:docDefaults>
     <w:rPrDefault>
       <w:rPr>

</xml_diff>